<commit_message>
Hazards and risks done?
</commit_message>
<xml_diff>
--- a/Class1/01_HealthAndSafety_WHSManagementPlan.docx
+++ b/Class1/01_HealthAndSafety_WHSManagementPlan.docx
@@ -4941,7 +4941,7 @@
     <w:p/>
     <w:tbl>
       <w:tblPr>
-        <w:tblW w:w="0" w:type="auto"/>
+        <w:tblW w:w="15446" w:type="dxa"/>
         <w:jc w:val="center"/>
         <w:tblBorders>
           <w:top w:val="single" w:sz="4" w:space="0" w:color="auto"/>
@@ -4955,17 +4955,17 @@
         <w:tblLook w:val="0000" w:firstRow="0" w:lastRow="0" w:firstColumn="0" w:lastColumn="0" w:noHBand="0" w:noVBand="0"/>
       </w:tblPr>
       <w:tblGrid>
-        <w:gridCol w:w="332"/>
-        <w:gridCol w:w="1640"/>
-        <w:gridCol w:w="2105"/>
-        <w:gridCol w:w="426"/>
-        <w:gridCol w:w="1842"/>
-        <w:gridCol w:w="362"/>
-        <w:gridCol w:w="2332"/>
-        <w:gridCol w:w="992"/>
-        <w:gridCol w:w="850"/>
-        <w:gridCol w:w="426"/>
-        <w:gridCol w:w="3685"/>
+        <w:gridCol w:w="704"/>
+        <w:gridCol w:w="851"/>
+        <w:gridCol w:w="1984"/>
+        <w:gridCol w:w="709"/>
+        <w:gridCol w:w="1134"/>
+        <w:gridCol w:w="709"/>
+        <w:gridCol w:w="2268"/>
+        <w:gridCol w:w="2126"/>
+        <w:gridCol w:w="1701"/>
+        <w:gridCol w:w="567"/>
+        <w:gridCol w:w="2693"/>
       </w:tblGrid>
       <w:tr>
         <w:trPr>
@@ -4974,7 +4974,7 @@
         </w:trPr>
         <w:tc>
           <w:tcPr>
-            <w:tcW w:w="332" w:type="dxa"/>
+            <w:tcW w:w="704" w:type="dxa"/>
             <w:shd w:val="clear" w:color="auto" w:fill="FFC425"/>
           </w:tcPr>
           <w:p>
@@ -4989,7 +4989,7 @@
         </w:tc>
         <w:tc>
           <w:tcPr>
-            <w:tcW w:w="3745" w:type="dxa"/>
+            <w:tcW w:w="2835" w:type="dxa"/>
             <w:gridSpan w:val="2"/>
             <w:shd w:val="clear" w:color="auto" w:fill="B5DAFF"/>
           </w:tcPr>
@@ -5004,7 +5004,7 @@
         </w:tc>
         <w:tc>
           <w:tcPr>
-            <w:tcW w:w="426" w:type="dxa"/>
+            <w:tcW w:w="709" w:type="dxa"/>
             <w:shd w:val="clear" w:color="auto" w:fill="FFC425"/>
           </w:tcPr>
           <w:p>
@@ -5019,7 +5019,7 @@
         </w:tc>
         <w:tc>
           <w:tcPr>
-            <w:tcW w:w="1842" w:type="dxa"/>
+            <w:tcW w:w="1134" w:type="dxa"/>
             <w:shd w:val="clear" w:color="auto" w:fill="B5DAFF"/>
           </w:tcPr>
           <w:p>
@@ -5033,7 +5033,7 @@
         </w:tc>
         <w:tc>
           <w:tcPr>
-            <w:tcW w:w="362" w:type="dxa"/>
+            <w:tcW w:w="709" w:type="dxa"/>
             <w:shd w:val="clear" w:color="auto" w:fill="FFC425"/>
           </w:tcPr>
           <w:p>
@@ -5048,7 +5048,7 @@
         </w:tc>
         <w:tc>
           <w:tcPr>
-            <w:tcW w:w="4174" w:type="dxa"/>
+            <w:tcW w:w="6095" w:type="dxa"/>
             <w:gridSpan w:val="3"/>
             <w:shd w:val="clear" w:color="auto" w:fill="B5DAFF"/>
           </w:tcPr>
@@ -5063,7 +5063,7 @@
         </w:tc>
         <w:tc>
           <w:tcPr>
-            <w:tcW w:w="426" w:type="dxa"/>
+            <w:tcW w:w="567" w:type="dxa"/>
             <w:shd w:val="clear" w:color="auto" w:fill="FFC425"/>
           </w:tcPr>
           <w:p>
@@ -5078,7 +5078,7 @@
         </w:tc>
         <w:tc>
           <w:tcPr>
-            <w:tcW w:w="3685" w:type="dxa"/>
+            <w:tcW w:w="2693" w:type="dxa"/>
             <w:shd w:val="clear" w:color="auto" w:fill="B5DAFF"/>
           </w:tcPr>
           <w:p>
@@ -5098,7 +5098,7 @@
         </w:trPr>
         <w:tc>
           <w:tcPr>
-            <w:tcW w:w="1972" w:type="dxa"/>
+            <w:tcW w:w="1555" w:type="dxa"/>
             <w:gridSpan w:val="2"/>
             <w:vMerge w:val="restart"/>
             <w:shd w:val="clear" w:color="auto" w:fill="B5DAFF"/>
@@ -5114,7 +5114,7 @@
         </w:tc>
         <w:tc>
           <w:tcPr>
-            <w:tcW w:w="2105" w:type="dxa"/>
+            <w:tcW w:w="1984" w:type="dxa"/>
             <w:vMerge w:val="restart"/>
             <w:shd w:val="clear" w:color="auto" w:fill="B5DAFF"/>
           </w:tcPr>
@@ -5129,7 +5129,7 @@
         </w:tc>
         <w:tc>
           <w:tcPr>
-            <w:tcW w:w="2268" w:type="dxa"/>
+            <w:tcW w:w="1843" w:type="dxa"/>
             <w:gridSpan w:val="2"/>
             <w:vMerge w:val="restart"/>
             <w:shd w:val="clear" w:color="auto" w:fill="B5DAFF"/>
@@ -5172,7 +5172,7 @@
         </w:tc>
         <w:tc>
           <w:tcPr>
-            <w:tcW w:w="2694" w:type="dxa"/>
+            <w:tcW w:w="2977" w:type="dxa"/>
             <w:gridSpan w:val="2"/>
             <w:vMerge w:val="restart"/>
             <w:shd w:val="clear" w:color="auto" w:fill="B5DAFF"/>
@@ -5194,7 +5194,7 @@
         </w:tc>
         <w:tc>
           <w:tcPr>
-            <w:tcW w:w="992" w:type="dxa"/>
+            <w:tcW w:w="2126" w:type="dxa"/>
             <w:vMerge w:val="restart"/>
             <w:shd w:val="clear" w:color="auto" w:fill="B5DAFF"/>
           </w:tcPr>
@@ -5209,7 +5209,7 @@
         </w:tc>
         <w:tc>
           <w:tcPr>
-            <w:tcW w:w="850" w:type="dxa"/>
+            <w:tcW w:w="1701" w:type="dxa"/>
             <w:vMerge w:val="restart"/>
             <w:shd w:val="clear" w:color="auto" w:fill="B5DAFF"/>
           </w:tcPr>
@@ -5224,7 +5224,7 @@
         </w:tc>
         <w:tc>
           <w:tcPr>
-            <w:tcW w:w="4111" w:type="dxa"/>
+            <w:tcW w:w="3260" w:type="dxa"/>
             <w:gridSpan w:val="2"/>
             <w:shd w:val="clear" w:color="auto" w:fill="B5DAFF"/>
           </w:tcPr>
@@ -5245,7 +5245,7 @@
         </w:trPr>
         <w:tc>
           <w:tcPr>
-            <w:tcW w:w="1972" w:type="dxa"/>
+            <w:tcW w:w="1555" w:type="dxa"/>
             <w:gridSpan w:val="2"/>
             <w:vMerge/>
             <w:shd w:val="clear" w:color="auto" w:fill="B5DAFF"/>
@@ -5265,7 +5265,7 @@
         </w:tc>
         <w:tc>
           <w:tcPr>
-            <w:tcW w:w="2105" w:type="dxa"/>
+            <w:tcW w:w="1984" w:type="dxa"/>
             <w:vMerge/>
             <w:shd w:val="clear" w:color="auto" w:fill="B5DAFF"/>
           </w:tcPr>
@@ -5284,7 +5284,7 @@
         </w:tc>
         <w:tc>
           <w:tcPr>
-            <w:tcW w:w="2268" w:type="dxa"/>
+            <w:tcW w:w="1843" w:type="dxa"/>
             <w:gridSpan w:val="2"/>
             <w:vMerge/>
             <w:shd w:val="clear" w:color="auto" w:fill="B5DAFF"/>
@@ -5304,7 +5304,7 @@
         </w:tc>
         <w:tc>
           <w:tcPr>
-            <w:tcW w:w="2694" w:type="dxa"/>
+            <w:tcW w:w="2977" w:type="dxa"/>
             <w:gridSpan w:val="2"/>
             <w:vMerge/>
             <w:shd w:val="clear" w:color="auto" w:fill="B5DAFF"/>
@@ -5324,7 +5324,7 @@
         </w:tc>
         <w:tc>
           <w:tcPr>
-            <w:tcW w:w="992" w:type="dxa"/>
+            <w:tcW w:w="2126" w:type="dxa"/>
             <w:vMerge/>
             <w:shd w:val="clear" w:color="auto" w:fill="B5DAFF"/>
           </w:tcPr>
@@ -5343,7 +5343,7 @@
         </w:tc>
         <w:tc>
           <w:tcPr>
-            <w:tcW w:w="850" w:type="dxa"/>
+            <w:tcW w:w="1701" w:type="dxa"/>
             <w:vMerge/>
             <w:shd w:val="clear" w:color="auto" w:fill="B5DAFF"/>
           </w:tcPr>
@@ -5362,7 +5362,7 @@
         </w:tc>
         <w:tc>
           <w:tcPr>
-            <w:tcW w:w="4111" w:type="dxa"/>
+            <w:tcW w:w="3260" w:type="dxa"/>
             <w:gridSpan w:val="2"/>
             <w:shd w:val="clear" w:color="auto" w:fill="B5DAFF"/>
           </w:tcPr>
@@ -5383,7 +5383,7 @@
         </w:trPr>
         <w:tc>
           <w:tcPr>
-            <w:tcW w:w="1972" w:type="dxa"/>
+            <w:tcW w:w="1555" w:type="dxa"/>
             <w:gridSpan w:val="2"/>
           </w:tcPr>
           <w:p>
@@ -5409,32 +5409,32 @@
         </w:tc>
         <w:tc>
           <w:tcPr>
-            <w:tcW w:w="2105" w:type="dxa"/>
-          </w:tcPr>
-          <w:p>
-            <w:pPr>
-              <w:pStyle w:val="NoParagraphStyle"/>
-              <w:spacing w:line="240" w:lineRule="auto"/>
-              <w:textAlignment w:val="auto"/>
-              <w:rPr>
-                <w:rFonts w:ascii="Calibri" w:hAnsi="Calibri" w:cs="Times New Roman"/>
-                <w:color w:val="auto"/>
-                <w:lang w:val="en-AU"/>
-              </w:rPr>
-            </w:pPr>
-            <w:r>
-              <w:rPr>
-                <w:rFonts w:ascii="Calibri" w:hAnsi="Calibri" w:cs="Times New Roman"/>
-                <w:color w:val="auto"/>
-                <w:lang w:val="en-AU"/>
-              </w:rPr>
-              <w:t>Poor posture, Poor desk/chair height, Mental strain, Wrist pain, Screen glare, Monitor height and brightness</w:t>
-            </w:r>
-          </w:p>
-        </w:tc>
-        <w:tc>
-          <w:tcPr>
-            <w:tcW w:w="2268" w:type="dxa"/>
+            <w:tcW w:w="1984" w:type="dxa"/>
+          </w:tcPr>
+          <w:p>
+            <w:pPr>
+              <w:pStyle w:val="NoParagraphStyle"/>
+              <w:spacing w:line="240" w:lineRule="auto"/>
+              <w:textAlignment w:val="auto"/>
+              <w:rPr>
+                <w:rFonts w:ascii="Calibri" w:hAnsi="Calibri" w:cs="Times New Roman"/>
+                <w:color w:val="auto"/>
+                <w:lang w:val="en-AU"/>
+              </w:rPr>
+            </w:pPr>
+            <w:r>
+              <w:rPr>
+                <w:rFonts w:ascii="Calibri" w:hAnsi="Calibri" w:cs="Times New Roman"/>
+                <w:color w:val="auto"/>
+                <w:lang w:val="en-AU"/>
+              </w:rPr>
+              <w:t>Poor posture, Poor desk/chair height, Wrist pain, Screen glare, Monitor height and brightness</w:t>
+            </w:r>
+          </w:p>
+        </w:tc>
+        <w:tc>
+          <w:tcPr>
+            <w:tcW w:w="1843" w:type="dxa"/>
             <w:gridSpan w:val="2"/>
           </w:tcPr>
           <w:p>
@@ -5454,7 +5454,7 @@
                 <w:color w:val="auto"/>
                 <w:lang w:val="en-AU"/>
               </w:rPr>
-              <w:t xml:space="preserve">Very low, Medium, High, Very low, </w:t>
+              <w:t xml:space="preserve">Very low, Medium, Very low, </w:t>
             </w:r>
             <w:r>
               <w:rPr>
@@ -5468,7 +5468,7 @@
         </w:tc>
         <w:tc>
           <w:tcPr>
-            <w:tcW w:w="2694" w:type="dxa"/>
+            <w:tcW w:w="2977" w:type="dxa"/>
             <w:gridSpan w:val="2"/>
           </w:tcPr>
           <w:p>
@@ -5494,7 +5494,7 @@
         </w:tc>
         <w:tc>
           <w:tcPr>
-            <w:tcW w:w="992" w:type="dxa"/>
+            <w:tcW w:w="2126" w:type="dxa"/>
           </w:tcPr>
           <w:p>
             <w:pPr>
@@ -5519,7 +5519,7 @@
         </w:tc>
         <w:tc>
           <w:tcPr>
-            <w:tcW w:w="850" w:type="dxa"/>
+            <w:tcW w:w="1701" w:type="dxa"/>
           </w:tcPr>
           <w:p>
             <w:pPr>
@@ -5544,7 +5544,7 @@
         </w:tc>
         <w:tc>
           <w:tcPr>
-            <w:tcW w:w="4111" w:type="dxa"/>
+            <w:tcW w:w="3260" w:type="dxa"/>
             <w:gridSpan w:val="2"/>
           </w:tcPr>
           <w:p>
@@ -5584,7 +5584,7 @@
         </w:trPr>
         <w:tc>
           <w:tcPr>
-            <w:tcW w:w="1972" w:type="dxa"/>
+            <w:tcW w:w="1555" w:type="dxa"/>
             <w:gridSpan w:val="2"/>
           </w:tcPr>
           <w:p>
@@ -5598,28 +5598,44 @@
                 <w:lang w:val="en-AU"/>
               </w:rPr>
             </w:pPr>
-          </w:p>
-        </w:tc>
-        <w:tc>
-          <w:tcPr>
-            <w:tcW w:w="2105" w:type="dxa"/>
-          </w:tcPr>
-          <w:p>
-            <w:pPr>
-              <w:pStyle w:val="NoParagraphStyle"/>
-              <w:spacing w:line="240" w:lineRule="auto"/>
-              <w:textAlignment w:val="auto"/>
-              <w:rPr>
-                <w:rFonts w:ascii="Calibri" w:hAnsi="Calibri" w:cs="Times New Roman"/>
-                <w:color w:val="auto"/>
-                <w:lang w:val="en-AU"/>
-              </w:rPr>
-            </w:pPr>
-          </w:p>
-        </w:tc>
-        <w:tc>
-          <w:tcPr>
-            <w:tcW w:w="2268" w:type="dxa"/>
+            <w:r>
+              <w:rPr>
+                <w:rFonts w:ascii="Calibri" w:hAnsi="Calibri" w:cs="Times New Roman"/>
+                <w:color w:val="auto"/>
+                <w:lang w:val="en-AU"/>
+              </w:rPr>
+              <w:t>Carrying something heavy</w:t>
+            </w:r>
+          </w:p>
+        </w:tc>
+        <w:tc>
+          <w:tcPr>
+            <w:tcW w:w="1984" w:type="dxa"/>
+          </w:tcPr>
+          <w:p>
+            <w:pPr>
+              <w:pStyle w:val="NoParagraphStyle"/>
+              <w:spacing w:line="240" w:lineRule="auto"/>
+              <w:textAlignment w:val="auto"/>
+              <w:rPr>
+                <w:rFonts w:ascii="Calibri" w:hAnsi="Calibri" w:cs="Times New Roman"/>
+                <w:color w:val="auto"/>
+                <w:lang w:val="en-AU"/>
+              </w:rPr>
+            </w:pPr>
+            <w:r>
+              <w:rPr>
+                <w:rFonts w:ascii="Calibri" w:hAnsi="Calibri" w:cs="Times New Roman"/>
+                <w:color w:val="auto"/>
+                <w:lang w:val="en-AU"/>
+              </w:rPr>
+              <w:t>Lifting heavy object incorrectly, Trip over loose items on floor or stairs, Slipping on wet surface.</w:t>
+            </w:r>
+          </w:p>
+        </w:tc>
+        <w:tc>
+          <w:tcPr>
+            <w:tcW w:w="1843" w:type="dxa"/>
             <w:gridSpan w:val="2"/>
           </w:tcPr>
           <w:p>
@@ -5633,11 +5649,19 @@
                 <w:lang w:val="en-AU"/>
               </w:rPr>
             </w:pPr>
-          </w:p>
-        </w:tc>
-        <w:tc>
-          <w:tcPr>
-            <w:tcW w:w="2694" w:type="dxa"/>
+            <w:r>
+              <w:rPr>
+                <w:rFonts w:ascii="Calibri" w:hAnsi="Calibri" w:cs="Times New Roman"/>
+                <w:color w:val="auto"/>
+                <w:lang w:val="en-AU"/>
+              </w:rPr>
+              <w:t>High, Critical, Critical</w:t>
+            </w:r>
+          </w:p>
+        </w:tc>
+        <w:tc>
+          <w:tcPr>
+            <w:tcW w:w="2977" w:type="dxa"/>
             <w:gridSpan w:val="2"/>
           </w:tcPr>
           <w:p>
@@ -5651,45 +5675,69 @@
                 <w:lang w:val="en-AU"/>
               </w:rPr>
             </w:pPr>
-          </w:p>
-        </w:tc>
-        <w:tc>
-          <w:tcPr>
-            <w:tcW w:w="992" w:type="dxa"/>
-          </w:tcPr>
-          <w:p>
-            <w:pPr>
-              <w:pStyle w:val="NoParagraphStyle"/>
-              <w:spacing w:line="240" w:lineRule="auto"/>
-              <w:textAlignment w:val="auto"/>
-              <w:rPr>
-                <w:rFonts w:ascii="Calibri" w:hAnsi="Calibri" w:cs="Times New Roman"/>
-                <w:color w:val="auto"/>
-                <w:lang w:val="en-AU"/>
-              </w:rPr>
-            </w:pPr>
-          </w:p>
-        </w:tc>
-        <w:tc>
-          <w:tcPr>
-            <w:tcW w:w="850" w:type="dxa"/>
-          </w:tcPr>
-          <w:p>
-            <w:pPr>
-              <w:pStyle w:val="NoParagraphStyle"/>
-              <w:spacing w:line="240" w:lineRule="auto"/>
-              <w:textAlignment w:val="auto"/>
-              <w:rPr>
-                <w:rFonts w:ascii="Calibri" w:hAnsi="Calibri" w:cs="Times New Roman"/>
-                <w:color w:val="auto"/>
-                <w:lang w:val="en-AU"/>
-              </w:rPr>
-            </w:pPr>
-          </w:p>
-        </w:tc>
-        <w:tc>
-          <w:tcPr>
-            <w:tcW w:w="4111" w:type="dxa"/>
+            <w:r>
+              <w:rPr>
+                <w:rFonts w:ascii="Calibri" w:hAnsi="Calibri" w:cs="Times New Roman"/>
+                <w:color w:val="auto"/>
+                <w:lang w:val="en-AU"/>
+              </w:rPr>
+              <w:t>Lift object with knees instead of back, keep back straight, don’t leave stuff lying around on the ground, try to avoid stairs, mop up wet surfaces.</w:t>
+            </w:r>
+          </w:p>
+        </w:tc>
+        <w:tc>
+          <w:tcPr>
+            <w:tcW w:w="2126" w:type="dxa"/>
+          </w:tcPr>
+          <w:p>
+            <w:pPr>
+              <w:pStyle w:val="NoParagraphStyle"/>
+              <w:spacing w:line="240" w:lineRule="auto"/>
+              <w:textAlignment w:val="auto"/>
+              <w:rPr>
+                <w:rFonts w:ascii="Calibri" w:hAnsi="Calibri" w:cs="Times New Roman"/>
+                <w:color w:val="auto"/>
+                <w:lang w:val="en-AU"/>
+              </w:rPr>
+            </w:pPr>
+            <w:r>
+              <w:rPr>
+                <w:rFonts w:ascii="Calibri" w:hAnsi="Calibri" w:cs="Times New Roman"/>
+                <w:color w:val="auto"/>
+                <w:lang w:val="en-AU"/>
+              </w:rPr>
+              <w:t>Person lifting object, people who left stuff lying around, people who make spillage.</w:t>
+            </w:r>
+          </w:p>
+        </w:tc>
+        <w:tc>
+          <w:tcPr>
+            <w:tcW w:w="1701" w:type="dxa"/>
+          </w:tcPr>
+          <w:p>
+            <w:pPr>
+              <w:pStyle w:val="NoParagraphStyle"/>
+              <w:spacing w:line="240" w:lineRule="auto"/>
+              <w:textAlignment w:val="auto"/>
+              <w:rPr>
+                <w:rFonts w:ascii="Calibri" w:hAnsi="Calibri" w:cs="Times New Roman"/>
+                <w:color w:val="auto"/>
+                <w:lang w:val="en-AU"/>
+              </w:rPr>
+            </w:pPr>
+            <w:r>
+              <w:rPr>
+                <w:rFonts w:ascii="Calibri" w:hAnsi="Calibri" w:cs="Times New Roman"/>
+                <w:color w:val="auto"/>
+                <w:lang w:val="en-AU"/>
+              </w:rPr>
+              <w:t>Instantly</w:t>
+            </w:r>
+          </w:p>
+        </w:tc>
+        <w:tc>
+          <w:tcPr>
+            <w:tcW w:w="3260" w:type="dxa"/>
             <w:gridSpan w:val="2"/>
           </w:tcPr>
           <w:p>
@@ -5703,6 +5751,14 @@
                 <w:lang w:val="en-AU"/>
               </w:rPr>
             </w:pPr>
+            <w:r>
+              <w:rPr>
+                <w:rFonts w:ascii="Calibri" w:hAnsi="Calibri" w:cs="Times New Roman"/>
+                <w:color w:val="auto"/>
+                <w:lang w:val="en-AU"/>
+              </w:rPr>
+              <w:t>Very low for all.</w:t>
+            </w:r>
           </w:p>
         </w:tc>
       </w:tr>
@@ -5713,7 +5769,7 @@
         </w:trPr>
         <w:tc>
           <w:tcPr>
-            <w:tcW w:w="1972" w:type="dxa"/>
+            <w:tcW w:w="1555" w:type="dxa"/>
             <w:gridSpan w:val="2"/>
           </w:tcPr>
           <w:p>
@@ -5727,28 +5783,45 @@
                 <w:lang w:val="en-AU"/>
               </w:rPr>
             </w:pPr>
-          </w:p>
-        </w:tc>
-        <w:tc>
-          <w:tcPr>
-            <w:tcW w:w="2105" w:type="dxa"/>
-          </w:tcPr>
-          <w:p>
-            <w:pPr>
-              <w:pStyle w:val="NoParagraphStyle"/>
-              <w:spacing w:line="240" w:lineRule="auto"/>
-              <w:textAlignment w:val="auto"/>
-              <w:rPr>
-                <w:rFonts w:ascii="Calibri" w:hAnsi="Calibri" w:cs="Times New Roman"/>
-                <w:color w:val="auto"/>
-                <w:lang w:val="en-AU"/>
-              </w:rPr>
-            </w:pPr>
-          </w:p>
-        </w:tc>
-        <w:tc>
-          <w:tcPr>
-            <w:tcW w:w="2268" w:type="dxa"/>
+            <w:r>
+              <w:rPr>
+                <w:rFonts w:ascii="Calibri" w:hAnsi="Calibri" w:cs="Times New Roman"/>
+                <w:color w:val="auto"/>
+                <w:lang w:val="en-AU"/>
+              </w:rPr>
+              <w:lastRenderedPageBreak/>
+              <w:t>Plugging in electronics</w:t>
+            </w:r>
+          </w:p>
+        </w:tc>
+        <w:tc>
+          <w:tcPr>
+            <w:tcW w:w="1984" w:type="dxa"/>
+          </w:tcPr>
+          <w:p>
+            <w:pPr>
+              <w:pStyle w:val="NoParagraphStyle"/>
+              <w:spacing w:line="240" w:lineRule="auto"/>
+              <w:textAlignment w:val="auto"/>
+              <w:rPr>
+                <w:rFonts w:ascii="Calibri" w:hAnsi="Calibri" w:cs="Times New Roman"/>
+                <w:color w:val="auto"/>
+                <w:lang w:val="en-AU"/>
+              </w:rPr>
+            </w:pPr>
+            <w:r>
+              <w:rPr>
+                <w:rFonts w:ascii="Calibri" w:hAnsi="Calibri" w:cs="Times New Roman"/>
+                <w:color w:val="auto"/>
+                <w:lang w:val="en-AU"/>
+              </w:rPr>
+              <w:t>Faulty electrical cord, Fire</w:t>
+            </w:r>
+          </w:p>
+        </w:tc>
+        <w:tc>
+          <w:tcPr>
+            <w:tcW w:w="1843" w:type="dxa"/>
             <w:gridSpan w:val="2"/>
           </w:tcPr>
           <w:p>
@@ -5762,11 +5835,19 @@
                 <w:lang w:val="en-AU"/>
               </w:rPr>
             </w:pPr>
-          </w:p>
-        </w:tc>
-        <w:tc>
-          <w:tcPr>
-            <w:tcW w:w="2694" w:type="dxa"/>
+            <w:r>
+              <w:rPr>
+                <w:rFonts w:ascii="Calibri" w:hAnsi="Calibri" w:cs="Times New Roman"/>
+                <w:color w:val="auto"/>
+                <w:lang w:val="en-AU"/>
+              </w:rPr>
+              <w:t>Critical</w:t>
+            </w:r>
+          </w:p>
+        </w:tc>
+        <w:tc>
+          <w:tcPr>
+            <w:tcW w:w="2977" w:type="dxa"/>
             <w:gridSpan w:val="2"/>
           </w:tcPr>
           <w:p>
@@ -5780,45 +5861,77 @@
                 <w:lang w:val="en-AU"/>
               </w:rPr>
             </w:pPr>
-          </w:p>
-        </w:tc>
-        <w:tc>
-          <w:tcPr>
-            <w:tcW w:w="992" w:type="dxa"/>
-          </w:tcPr>
-          <w:p>
-            <w:pPr>
-              <w:pStyle w:val="NoParagraphStyle"/>
-              <w:spacing w:line="240" w:lineRule="auto"/>
-              <w:textAlignment w:val="auto"/>
-              <w:rPr>
-                <w:rFonts w:ascii="Calibri" w:hAnsi="Calibri" w:cs="Times New Roman"/>
-                <w:color w:val="auto"/>
-                <w:lang w:val="en-AU"/>
-              </w:rPr>
-            </w:pPr>
-          </w:p>
-        </w:tc>
-        <w:tc>
-          <w:tcPr>
-            <w:tcW w:w="850" w:type="dxa"/>
-          </w:tcPr>
-          <w:p>
-            <w:pPr>
-              <w:pStyle w:val="NoParagraphStyle"/>
-              <w:spacing w:line="240" w:lineRule="auto"/>
-              <w:textAlignment w:val="auto"/>
-              <w:rPr>
-                <w:rFonts w:ascii="Calibri" w:hAnsi="Calibri" w:cs="Times New Roman"/>
-                <w:color w:val="auto"/>
-                <w:lang w:val="en-AU"/>
-              </w:rPr>
-            </w:pPr>
-          </w:p>
-        </w:tc>
-        <w:tc>
-          <w:tcPr>
-            <w:tcW w:w="4111" w:type="dxa"/>
+            <w:r>
+              <w:rPr>
+                <w:rFonts w:ascii="Calibri" w:hAnsi="Calibri" w:cs="Times New Roman"/>
+                <w:color w:val="auto"/>
+                <w:lang w:val="en-AU"/>
+              </w:rPr>
+              <w:t>Don’t use faulty electrical cords, always turn power off at outlet</w:t>
+            </w:r>
+            <w:r>
+              <w:rPr>
+                <w:rFonts w:ascii="Calibri" w:hAnsi="Calibri" w:cs="Times New Roman"/>
+                <w:color w:val="auto"/>
+                <w:lang w:val="en-AU"/>
+              </w:rPr>
+              <w:t>, use surge protectors.</w:t>
+            </w:r>
+          </w:p>
+        </w:tc>
+        <w:tc>
+          <w:tcPr>
+            <w:tcW w:w="2126" w:type="dxa"/>
+          </w:tcPr>
+          <w:p>
+            <w:pPr>
+              <w:pStyle w:val="NoParagraphStyle"/>
+              <w:spacing w:line="240" w:lineRule="auto"/>
+              <w:textAlignment w:val="auto"/>
+              <w:rPr>
+                <w:rFonts w:ascii="Calibri" w:hAnsi="Calibri" w:cs="Times New Roman"/>
+                <w:color w:val="auto"/>
+                <w:lang w:val="en-AU"/>
+              </w:rPr>
+            </w:pPr>
+            <w:r>
+              <w:rPr>
+                <w:rFonts w:ascii="Calibri" w:hAnsi="Calibri" w:cs="Times New Roman"/>
+                <w:color w:val="auto"/>
+                <w:lang w:val="en-AU"/>
+              </w:rPr>
+              <w:t>The person using electrical cords.</w:t>
+            </w:r>
+          </w:p>
+        </w:tc>
+        <w:tc>
+          <w:tcPr>
+            <w:tcW w:w="1701" w:type="dxa"/>
+          </w:tcPr>
+          <w:p>
+            <w:pPr>
+              <w:pStyle w:val="NoParagraphStyle"/>
+              <w:spacing w:line="240" w:lineRule="auto"/>
+              <w:textAlignment w:val="auto"/>
+              <w:rPr>
+                <w:rFonts w:ascii="Calibri" w:hAnsi="Calibri" w:cs="Times New Roman"/>
+                <w:color w:val="auto"/>
+                <w:lang w:val="en-AU"/>
+              </w:rPr>
+            </w:pPr>
+            <w:r>
+              <w:rPr>
+                <w:rFonts w:ascii="Calibri" w:hAnsi="Calibri" w:cs="Times New Roman"/>
+                <w:color w:val="auto"/>
+                <w:lang w:val="en-AU"/>
+              </w:rPr>
+              <w:t>Instantly</w:t>
+            </w:r>
+          </w:p>
+        </w:tc>
+        <w:tc>
+          <w:tcPr>
+            <w:tcW w:w="3260" w:type="dxa"/>
             <w:gridSpan w:val="2"/>
           </w:tcPr>
           <w:p>
@@ -5832,6 +5945,14 @@
                 <w:lang w:val="en-AU"/>
               </w:rPr>
             </w:pPr>
+            <w:r>
+              <w:rPr>
+                <w:rFonts w:ascii="Calibri" w:hAnsi="Calibri" w:cs="Times New Roman"/>
+                <w:color w:val="auto"/>
+                <w:lang w:val="en-AU"/>
+              </w:rPr>
+              <w:t>Low or Very low.</w:t>
+            </w:r>
           </w:p>
         </w:tc>
       </w:tr>
@@ -5842,7 +5963,7 @@
         </w:trPr>
         <w:tc>
           <w:tcPr>
-            <w:tcW w:w="1972" w:type="dxa"/>
+            <w:tcW w:w="1555" w:type="dxa"/>
             <w:gridSpan w:val="2"/>
           </w:tcPr>
           <w:p>
@@ -5856,28 +5977,44 @@
                 <w:lang w:val="en-AU"/>
               </w:rPr>
             </w:pPr>
-          </w:p>
-        </w:tc>
-        <w:tc>
-          <w:tcPr>
-            <w:tcW w:w="2105" w:type="dxa"/>
-          </w:tcPr>
-          <w:p>
-            <w:pPr>
-              <w:pStyle w:val="NoParagraphStyle"/>
-              <w:spacing w:line="240" w:lineRule="auto"/>
-              <w:textAlignment w:val="auto"/>
-              <w:rPr>
-                <w:rFonts w:ascii="Calibri" w:hAnsi="Calibri" w:cs="Times New Roman"/>
-                <w:color w:val="auto"/>
-                <w:lang w:val="en-AU"/>
-              </w:rPr>
-            </w:pPr>
-          </w:p>
-        </w:tc>
-        <w:tc>
-          <w:tcPr>
-            <w:tcW w:w="2268" w:type="dxa"/>
+            <w:r>
+              <w:rPr>
+                <w:rFonts w:ascii="Calibri" w:hAnsi="Calibri" w:cs="Times New Roman"/>
+                <w:color w:val="auto"/>
+                <w:lang w:val="en-AU"/>
+              </w:rPr>
+              <w:t>Socialising</w:t>
+            </w:r>
+          </w:p>
+        </w:tc>
+        <w:tc>
+          <w:tcPr>
+            <w:tcW w:w="1984" w:type="dxa"/>
+          </w:tcPr>
+          <w:p>
+            <w:pPr>
+              <w:pStyle w:val="NoParagraphStyle"/>
+              <w:spacing w:line="240" w:lineRule="auto"/>
+              <w:textAlignment w:val="auto"/>
+              <w:rPr>
+                <w:rFonts w:ascii="Calibri" w:hAnsi="Calibri" w:cs="Times New Roman"/>
+                <w:color w:val="auto"/>
+                <w:lang w:val="en-AU"/>
+              </w:rPr>
+            </w:pPr>
+            <w:r>
+              <w:rPr>
+                <w:rFonts w:ascii="Calibri" w:hAnsi="Calibri" w:cs="Times New Roman"/>
+                <w:color w:val="auto"/>
+                <w:lang w:val="en-AU"/>
+              </w:rPr>
+              <w:t>Bullying</w:t>
+            </w:r>
+          </w:p>
+        </w:tc>
+        <w:tc>
+          <w:tcPr>
+            <w:tcW w:w="1843" w:type="dxa"/>
             <w:gridSpan w:val="2"/>
           </w:tcPr>
           <w:p>
@@ -5891,11 +6028,19 @@
                 <w:lang w:val="en-AU"/>
               </w:rPr>
             </w:pPr>
-          </w:p>
-        </w:tc>
-        <w:tc>
-          <w:tcPr>
-            <w:tcW w:w="2694" w:type="dxa"/>
+            <w:r>
+              <w:rPr>
+                <w:rFonts w:ascii="Calibri" w:hAnsi="Calibri" w:cs="Times New Roman"/>
+                <w:color w:val="auto"/>
+                <w:lang w:val="en-AU"/>
+              </w:rPr>
+              <w:t>High</w:t>
+            </w:r>
+          </w:p>
+        </w:tc>
+        <w:tc>
+          <w:tcPr>
+            <w:tcW w:w="2977" w:type="dxa"/>
             <w:gridSpan w:val="2"/>
           </w:tcPr>
           <w:p>
@@ -5909,45 +6054,69 @@
                 <w:lang w:val="en-AU"/>
               </w:rPr>
             </w:pPr>
-          </w:p>
-        </w:tc>
-        <w:tc>
-          <w:tcPr>
-            <w:tcW w:w="992" w:type="dxa"/>
-          </w:tcPr>
-          <w:p>
-            <w:pPr>
-              <w:pStyle w:val="NoParagraphStyle"/>
-              <w:spacing w:line="240" w:lineRule="auto"/>
-              <w:textAlignment w:val="auto"/>
-              <w:rPr>
-                <w:rFonts w:ascii="Calibri" w:hAnsi="Calibri" w:cs="Times New Roman"/>
-                <w:color w:val="auto"/>
-                <w:lang w:val="en-AU"/>
-              </w:rPr>
-            </w:pPr>
-          </w:p>
-        </w:tc>
-        <w:tc>
-          <w:tcPr>
-            <w:tcW w:w="850" w:type="dxa"/>
-          </w:tcPr>
-          <w:p>
-            <w:pPr>
-              <w:pStyle w:val="NoParagraphStyle"/>
-              <w:spacing w:line="240" w:lineRule="auto"/>
-              <w:textAlignment w:val="auto"/>
-              <w:rPr>
-                <w:rFonts w:ascii="Calibri" w:hAnsi="Calibri" w:cs="Times New Roman"/>
-                <w:color w:val="auto"/>
-                <w:lang w:val="en-AU"/>
-              </w:rPr>
-            </w:pPr>
-          </w:p>
-        </w:tc>
-        <w:tc>
-          <w:tcPr>
-            <w:tcW w:w="4111" w:type="dxa"/>
+            <w:r>
+              <w:rPr>
+                <w:rFonts w:ascii="Calibri" w:hAnsi="Calibri" w:cs="Times New Roman"/>
+                <w:color w:val="auto"/>
+                <w:lang w:val="en-AU"/>
+              </w:rPr>
+              <w:t>Report bully to HR and higher ups.</w:t>
+            </w:r>
+          </w:p>
+        </w:tc>
+        <w:tc>
+          <w:tcPr>
+            <w:tcW w:w="2126" w:type="dxa"/>
+          </w:tcPr>
+          <w:p>
+            <w:pPr>
+              <w:pStyle w:val="NoParagraphStyle"/>
+              <w:spacing w:line="240" w:lineRule="auto"/>
+              <w:textAlignment w:val="auto"/>
+              <w:rPr>
+                <w:rFonts w:ascii="Calibri" w:hAnsi="Calibri" w:cs="Times New Roman"/>
+                <w:color w:val="auto"/>
+                <w:lang w:val="en-AU"/>
+              </w:rPr>
+            </w:pPr>
+            <w:r>
+              <w:rPr>
+                <w:rFonts w:ascii="Calibri" w:hAnsi="Calibri" w:cs="Times New Roman"/>
+                <w:color w:val="auto"/>
+                <w:lang w:val="en-AU"/>
+              </w:rPr>
+              <w:t>Victim.</w:t>
+            </w:r>
+          </w:p>
+        </w:tc>
+        <w:tc>
+          <w:tcPr>
+            <w:tcW w:w="1701" w:type="dxa"/>
+          </w:tcPr>
+          <w:p>
+            <w:pPr>
+              <w:pStyle w:val="NoParagraphStyle"/>
+              <w:spacing w:line="240" w:lineRule="auto"/>
+              <w:textAlignment w:val="auto"/>
+              <w:rPr>
+                <w:rFonts w:ascii="Calibri" w:hAnsi="Calibri" w:cs="Times New Roman"/>
+                <w:color w:val="auto"/>
+                <w:lang w:val="en-AU"/>
+              </w:rPr>
+            </w:pPr>
+            <w:r>
+              <w:rPr>
+                <w:rFonts w:ascii="Calibri" w:hAnsi="Calibri" w:cs="Times New Roman"/>
+                <w:color w:val="auto"/>
+                <w:lang w:val="en-AU"/>
+              </w:rPr>
+              <w:t>When they have time that day.</w:t>
+            </w:r>
+          </w:p>
+        </w:tc>
+        <w:tc>
+          <w:tcPr>
+            <w:tcW w:w="3260" w:type="dxa"/>
             <w:gridSpan w:val="2"/>
           </w:tcPr>
           <w:p>
@@ -5961,6 +6130,14 @@
                 <w:lang w:val="en-AU"/>
               </w:rPr>
             </w:pPr>
+            <w:r>
+              <w:rPr>
+                <w:rFonts w:ascii="Calibri" w:hAnsi="Calibri" w:cs="Times New Roman"/>
+                <w:color w:val="auto"/>
+                <w:lang w:val="en-AU"/>
+              </w:rPr>
+              <w:t>Very low</w:t>
+            </w:r>
           </w:p>
         </w:tc>
       </w:tr>
@@ -5971,7 +6148,7 @@
         </w:trPr>
         <w:tc>
           <w:tcPr>
-            <w:tcW w:w="1972" w:type="dxa"/>
+            <w:tcW w:w="1555" w:type="dxa"/>
             <w:gridSpan w:val="2"/>
           </w:tcPr>
           <w:p>
@@ -5985,28 +6162,44 @@
                 <w:lang w:val="en-AU"/>
               </w:rPr>
             </w:pPr>
-          </w:p>
-        </w:tc>
-        <w:tc>
-          <w:tcPr>
-            <w:tcW w:w="2105" w:type="dxa"/>
-          </w:tcPr>
-          <w:p>
-            <w:pPr>
-              <w:pStyle w:val="NoParagraphStyle"/>
-              <w:spacing w:line="240" w:lineRule="auto"/>
-              <w:textAlignment w:val="auto"/>
-              <w:rPr>
-                <w:rFonts w:ascii="Calibri" w:hAnsi="Calibri" w:cs="Times New Roman"/>
-                <w:color w:val="auto"/>
-                <w:lang w:val="en-AU"/>
-              </w:rPr>
-            </w:pPr>
-          </w:p>
-        </w:tc>
-        <w:tc>
-          <w:tcPr>
-            <w:tcW w:w="2268" w:type="dxa"/>
+            <w:r>
+              <w:rPr>
+                <w:rFonts w:ascii="Calibri" w:hAnsi="Calibri" w:cs="Times New Roman"/>
+                <w:color w:val="auto"/>
+                <w:lang w:val="en-AU"/>
+              </w:rPr>
+              <w:t>Working</w:t>
+            </w:r>
+          </w:p>
+        </w:tc>
+        <w:tc>
+          <w:tcPr>
+            <w:tcW w:w="1984" w:type="dxa"/>
+          </w:tcPr>
+          <w:p>
+            <w:pPr>
+              <w:pStyle w:val="NoParagraphStyle"/>
+              <w:spacing w:line="240" w:lineRule="auto"/>
+              <w:textAlignment w:val="auto"/>
+              <w:rPr>
+                <w:rFonts w:ascii="Calibri" w:hAnsi="Calibri" w:cs="Times New Roman"/>
+                <w:color w:val="auto"/>
+                <w:lang w:val="en-AU"/>
+              </w:rPr>
+            </w:pPr>
+            <w:r>
+              <w:rPr>
+                <w:rFonts w:ascii="Calibri" w:hAnsi="Calibri" w:cs="Times New Roman"/>
+                <w:color w:val="auto"/>
+                <w:lang w:val="en-AU"/>
+              </w:rPr>
+              <w:t>Mental stress</w:t>
+            </w:r>
+          </w:p>
+        </w:tc>
+        <w:tc>
+          <w:tcPr>
+            <w:tcW w:w="1843" w:type="dxa"/>
             <w:gridSpan w:val="2"/>
           </w:tcPr>
           <w:p>
@@ -6020,11 +6213,19 @@
                 <w:lang w:val="en-AU"/>
               </w:rPr>
             </w:pPr>
-          </w:p>
-        </w:tc>
-        <w:tc>
-          <w:tcPr>
-            <w:tcW w:w="2694" w:type="dxa"/>
+            <w:r>
+              <w:rPr>
+                <w:rFonts w:ascii="Calibri" w:hAnsi="Calibri" w:cs="Times New Roman"/>
+                <w:color w:val="auto"/>
+                <w:lang w:val="en-AU"/>
+              </w:rPr>
+              <w:t>High</w:t>
+            </w:r>
+          </w:p>
+        </w:tc>
+        <w:tc>
+          <w:tcPr>
+            <w:tcW w:w="2977" w:type="dxa"/>
             <w:gridSpan w:val="2"/>
           </w:tcPr>
           <w:p>
@@ -6038,45 +6239,69 @@
                 <w:lang w:val="en-AU"/>
               </w:rPr>
             </w:pPr>
-          </w:p>
-        </w:tc>
-        <w:tc>
-          <w:tcPr>
-            <w:tcW w:w="992" w:type="dxa"/>
-          </w:tcPr>
-          <w:p>
-            <w:pPr>
-              <w:pStyle w:val="NoParagraphStyle"/>
-              <w:spacing w:line="240" w:lineRule="auto"/>
-              <w:textAlignment w:val="auto"/>
-              <w:rPr>
-                <w:rFonts w:ascii="Calibri" w:hAnsi="Calibri" w:cs="Times New Roman"/>
-                <w:color w:val="auto"/>
-                <w:lang w:val="en-AU"/>
-              </w:rPr>
-            </w:pPr>
-          </w:p>
-        </w:tc>
-        <w:tc>
-          <w:tcPr>
-            <w:tcW w:w="850" w:type="dxa"/>
-          </w:tcPr>
-          <w:p>
-            <w:pPr>
-              <w:pStyle w:val="NoParagraphStyle"/>
-              <w:spacing w:line="240" w:lineRule="auto"/>
-              <w:textAlignment w:val="auto"/>
-              <w:rPr>
-                <w:rFonts w:ascii="Calibri" w:hAnsi="Calibri" w:cs="Times New Roman"/>
-                <w:color w:val="auto"/>
-                <w:lang w:val="en-AU"/>
-              </w:rPr>
-            </w:pPr>
-          </w:p>
-        </w:tc>
-        <w:tc>
-          <w:tcPr>
-            <w:tcW w:w="4111" w:type="dxa"/>
+            <w:r>
+              <w:rPr>
+                <w:rFonts w:ascii="Calibri" w:hAnsi="Calibri" w:cs="Times New Roman"/>
+                <w:color w:val="auto"/>
+                <w:lang w:val="en-AU"/>
+              </w:rPr>
+              <w:t>Take frequent breaks, don’t take on large workloads.</w:t>
+            </w:r>
+          </w:p>
+        </w:tc>
+        <w:tc>
+          <w:tcPr>
+            <w:tcW w:w="2126" w:type="dxa"/>
+          </w:tcPr>
+          <w:p>
+            <w:pPr>
+              <w:pStyle w:val="NoParagraphStyle"/>
+              <w:spacing w:line="240" w:lineRule="auto"/>
+              <w:textAlignment w:val="auto"/>
+              <w:rPr>
+                <w:rFonts w:ascii="Calibri" w:hAnsi="Calibri" w:cs="Times New Roman"/>
+                <w:color w:val="auto"/>
+                <w:lang w:val="en-AU"/>
+              </w:rPr>
+            </w:pPr>
+            <w:r>
+              <w:rPr>
+                <w:rFonts w:ascii="Calibri" w:hAnsi="Calibri" w:cs="Times New Roman"/>
+                <w:color w:val="auto"/>
+                <w:lang w:val="en-AU"/>
+              </w:rPr>
+              <w:t>Person working</w:t>
+            </w:r>
+          </w:p>
+        </w:tc>
+        <w:tc>
+          <w:tcPr>
+            <w:tcW w:w="1701" w:type="dxa"/>
+          </w:tcPr>
+          <w:p>
+            <w:pPr>
+              <w:pStyle w:val="NoParagraphStyle"/>
+              <w:spacing w:line="240" w:lineRule="auto"/>
+              <w:textAlignment w:val="auto"/>
+              <w:rPr>
+                <w:rFonts w:ascii="Calibri" w:hAnsi="Calibri" w:cs="Times New Roman"/>
+                <w:color w:val="auto"/>
+                <w:lang w:val="en-AU"/>
+              </w:rPr>
+            </w:pPr>
+            <w:r>
+              <w:rPr>
+                <w:rFonts w:ascii="Calibri" w:hAnsi="Calibri" w:cs="Times New Roman"/>
+                <w:color w:val="auto"/>
+                <w:lang w:val="en-AU"/>
+              </w:rPr>
+              <w:t>When needed.</w:t>
+            </w:r>
+          </w:p>
+        </w:tc>
+        <w:tc>
+          <w:tcPr>
+            <w:tcW w:w="3260" w:type="dxa"/>
             <w:gridSpan w:val="2"/>
           </w:tcPr>
           <w:p>
@@ -6090,6 +6315,14 @@
                 <w:lang w:val="en-AU"/>
               </w:rPr>
             </w:pPr>
+            <w:r>
+              <w:rPr>
+                <w:rFonts w:ascii="Calibri" w:hAnsi="Calibri" w:cs="Times New Roman"/>
+                <w:color w:val="auto"/>
+                <w:lang w:val="en-AU"/>
+              </w:rPr>
+              <w:t>Very low</w:t>
+            </w:r>
           </w:p>
         </w:tc>
       </w:tr>
@@ -6212,6 +6445,9 @@
             <w:r>
               <w:t>Workplace:</w:t>
             </w:r>
+            <w:r>
+              <w:t xml:space="preserve"> AIE Sydney Campus</w:t>
+            </w:r>
           </w:p>
         </w:tc>
       </w:tr>
@@ -6232,6 +6468,9 @@
             <w:r>
               <w:t>Date:</w:t>
             </w:r>
+            <w:r>
+              <w:t xml:space="preserve"> 4-03-2021</w:t>
+            </w:r>
           </w:p>
         </w:tc>
         <w:tc>
@@ -6244,7 +6483,15 @@
               <w:pStyle w:val="BodyFormSamples"/>
             </w:pPr>
             <w:r>
-              <w:t>Completed by:</w:t>
+              <w:t xml:space="preserve">Completed </w:t>
+            </w:r>
+            <w:proofErr w:type="gramStart"/>
+            <w:r>
+              <w:t>by:</w:t>
+            </w:r>
+            <w:proofErr w:type="gramEnd"/>
+            <w:r>
+              <w:t xml:space="preserve"> Jordan Wesson</w:t>
             </w:r>
           </w:p>
         </w:tc>
@@ -9917,14 +10164,6 @@
 </file>
 
 <file path=customXml/item1.xml><?xml version="1.0" encoding="utf-8"?>
-<p:properties xmlns:p="http://schemas.microsoft.com/office/2006/metadata/properties" xmlns:xsi="http://www.w3.org/2001/XMLSchema-instance" xmlns:pc="http://schemas.microsoft.com/office/infopath/2007/PartnerControls">
-  <documentManagement>
-    <Sesh xmlns="6ac566f0-206d-4bc5-bcec-ce830458d3f1" xsi:nil="true"/>
-  </documentManagement>
-</p:properties>
-</file>
-
-<file path=customXml/item2.xml><?xml version="1.0" encoding="utf-8"?>
 <ct:contentTypeSchema xmlns:ct="http://schemas.microsoft.com/office/2006/metadata/contentType" xmlns:ma="http://schemas.microsoft.com/office/2006/metadata/properties/metaAttributes" ct:_="" ma:_="" ma:contentTypeName="Document" ma:contentTypeID="0x01010016F4542A8E7DD640B3BC4F081D67BD17" ma:contentTypeVersion="15" ma:contentTypeDescription="Create a new document." ma:contentTypeScope="" ma:versionID="be47ee978ec73359d6b553e59e8f171a">
   <xsd:schema xmlns:xsd="http://www.w3.org/2001/XMLSchema" xmlns:xs="http://www.w3.org/2001/XMLSchema" xmlns:p="http://schemas.microsoft.com/office/2006/metadata/properties" xmlns:ns2="6ac566f0-206d-4bc5-bcec-ce830458d3f1" xmlns:ns3="4ba0a89f-8d28-45b8-8c8a-cf56563c9d8a" targetNamespace="http://schemas.microsoft.com/office/2006/metadata/properties" ma:root="true" ma:fieldsID="d984919627bd7c44d9094aa4c9dacac4" ns2:_="" ns3:_="">
     <xsd:import namespace="6ac566f0-206d-4bc5-bcec-ce830458d3f1"/>
@@ -10147,7 +10386,19 @@
 </ct:contentTypeSchema>
 </file>
 
+<file path=customXml/item2.xml><?xml version="1.0" encoding="utf-8"?>
+<p:properties xmlns:p="http://schemas.microsoft.com/office/2006/metadata/properties" xmlns:xsi="http://www.w3.org/2001/XMLSchema-instance" xmlns:pc="http://schemas.microsoft.com/office/infopath/2007/PartnerControls">
+  <documentManagement>
+    <Sesh xmlns="6ac566f0-206d-4bc5-bcec-ce830458d3f1" xsi:nil="true"/>
+  </documentManagement>
+</p:properties>
+</file>
+
 <file path=customXml/item3.xml><?xml version="1.0" encoding="utf-8"?>
+<b:Sources xmlns:b="http://schemas.openxmlformats.org/officeDocument/2006/bibliography" xmlns="http://schemas.openxmlformats.org/officeDocument/2006/bibliography" SelectedStyle="\APA.XSL" StyleName="APA"/>
+</file>
+
+<file path=customXml/item4.xml><?xml version="1.0" encoding="utf-8"?>
 <?mso-contentType ?>
 <FormTemplates xmlns="http://schemas.microsoft.com/sharepoint/v3/contenttype/forms">
   <Display>DocumentLibraryForm</Display>
@@ -10156,21 +10407,7 @@
 </FormTemplates>
 </file>
 
-<file path=customXml/item4.xml><?xml version="1.0" encoding="utf-8"?>
-<b:Sources xmlns:b="http://schemas.openxmlformats.org/officeDocument/2006/bibliography" xmlns="http://schemas.openxmlformats.org/officeDocument/2006/bibliography" SelectedStyle="\APA.XSL" StyleName="APA"/>
-</file>
-
 <file path=customXml/itemProps1.xml><?xml version="1.0" encoding="utf-8"?>
-<ds:datastoreItem xmlns:ds="http://schemas.openxmlformats.org/officeDocument/2006/customXml" ds:itemID="{DF2837E3-AAC6-4893-BE13-D9508974B03E}">
-  <ds:schemaRefs>
-    <ds:schemaRef ds:uri="http://schemas.microsoft.com/office/2006/metadata/properties"/>
-    <ds:schemaRef ds:uri="http://schemas.microsoft.com/office/infopath/2007/PartnerControls"/>
-    <ds:schemaRef ds:uri="6ac566f0-206d-4bc5-bcec-ce830458d3f1"/>
-  </ds:schemaRefs>
-</ds:datastoreItem>
-</file>
-
-<file path=customXml/itemProps2.xml><?xml version="1.0" encoding="utf-8"?>
 <ds:datastoreItem xmlns:ds="http://schemas.openxmlformats.org/officeDocument/2006/customXml" ds:itemID="{9C6C5597-DFDE-478F-BA06-71614864DDB7}">
   <ds:schemaRefs>
     <ds:schemaRef ds:uri="http://schemas.microsoft.com/office/2006/metadata/contentType"/>
@@ -10189,18 +10426,28 @@
 </ds:datastoreItem>
 </file>
 
+<file path=customXml/itemProps2.xml><?xml version="1.0" encoding="utf-8"?>
+<ds:datastoreItem xmlns:ds="http://schemas.openxmlformats.org/officeDocument/2006/customXml" ds:itemID="{DF2837E3-AAC6-4893-BE13-D9508974B03E}">
+  <ds:schemaRefs>
+    <ds:schemaRef ds:uri="http://schemas.microsoft.com/office/2006/metadata/properties"/>
+    <ds:schemaRef ds:uri="http://schemas.microsoft.com/office/infopath/2007/PartnerControls"/>
+    <ds:schemaRef ds:uri="6ac566f0-206d-4bc5-bcec-ce830458d3f1"/>
+  </ds:schemaRefs>
+</ds:datastoreItem>
+</file>
+
 <file path=customXml/itemProps3.xml><?xml version="1.0" encoding="utf-8"?>
+<ds:datastoreItem xmlns:ds="http://schemas.openxmlformats.org/officeDocument/2006/customXml" ds:itemID="{85E74D62-0716-4A99-927D-6B2E17EBA11E}">
+  <ds:schemaRefs>
+    <ds:schemaRef ds:uri="http://schemas.openxmlformats.org/officeDocument/2006/bibliography"/>
+  </ds:schemaRefs>
+</ds:datastoreItem>
+</file>
+
+<file path=customXml/itemProps4.xml><?xml version="1.0" encoding="utf-8"?>
 <ds:datastoreItem xmlns:ds="http://schemas.openxmlformats.org/officeDocument/2006/customXml" ds:itemID="{D33709D4-A6CA-4C43-8E66-111C6B86FC68}">
   <ds:schemaRefs>
     <ds:schemaRef ds:uri="http://schemas.microsoft.com/sharepoint/v3/contenttype/forms"/>
   </ds:schemaRefs>
 </ds:datastoreItem>
-</file>
-
-<file path=customXml/itemProps4.xml><?xml version="1.0" encoding="utf-8"?>
-<ds:datastoreItem xmlns:ds="http://schemas.openxmlformats.org/officeDocument/2006/customXml" ds:itemID="{85E74D62-0716-4A99-927D-6B2E17EBA11E}">
-  <ds:schemaRefs>
-    <ds:schemaRef ds:uri="http://schemas.openxmlformats.org/officeDocument/2006/bibliography"/>
-  </ds:schemaRefs>
-</ds:datastoreItem>
 </file>
</xml_diff>

<commit_message>
docx complete i think
</commit_message>
<xml_diff>
--- a/Class1/01_HealthAndSafety_WHSManagementPlan.docx
+++ b/Class1/01_HealthAndSafety_WHSManagementPlan.docx
@@ -177,6 +177,11 @@
     <w:p>
       <w:pPr>
         <w:pStyle w:val="ParagraphStyle1"/>
+      </w:pPr>
+    </w:p>
+    <w:p>
+      <w:pPr>
+        <w:pStyle w:val="ParagraphStyle1"/>
         <w:numPr>
           <w:ilvl w:val="0"/>
           <w:numId w:val="0"/>
@@ -189,7 +194,16 @@
     </w:p>
     <w:p>
       <w:r>
-        <w:t xml:space="preserve">This plan will assist &lt;business name&gt; in meeting its obligations in accordance with work health and safety legislation. </w:t>
+        <w:t xml:space="preserve">This plan will assist </w:t>
+      </w:r>
+      <w:r>
+        <w:t xml:space="preserve">Good </w:t>
+      </w:r>
+      <w:r>
+        <w:t>Games. Co</w:t>
+      </w:r>
+      <w:r>
+        <w:t xml:space="preserve"> in meeting its obligations in accordance with work health and safety legislation. </w:t>
       </w:r>
     </w:p>
     <w:p>
@@ -197,19 +211,19 @@
         <w:t xml:space="preserve">This plan applies to all </w:t>
       </w:r>
       <w:r>
-        <w:rPr>
-          <w:highlight w:val="yellow"/>
-        </w:rPr>
-        <w:t>&lt;business name&gt;</w:t>
+        <w:t xml:space="preserve">Good </w:t>
+      </w:r>
+      <w:r>
+        <w:t>Games. Co</w:t>
       </w:r>
       <w:r>
         <w:t xml:space="preserve">’s employees and to other persons at risk from work carried out at </w:t>
       </w:r>
       <w:r>
-        <w:rPr>
-          <w:highlight w:val="yellow"/>
-        </w:rPr>
-        <w:t>&lt;business name&gt;</w:t>
+        <w:t xml:space="preserve">Good </w:t>
+      </w:r>
+      <w:r>
+        <w:t>Games. Co</w:t>
       </w:r>
       <w:r>
         <w:t>’s workplaces. Failure to comply with the requirements of this Plan may lead to disciplinary action.</w:t>
@@ -265,10 +279,17 @@
         <w:rPr>
           <w:bCs/>
           <w:color w:val="auto"/>
-          <w:highlight w:val="yellow"/>
           <w:lang w:val="en-AU"/>
         </w:rPr>
-        <w:t>&lt;business name&gt;</w:t>
+        <w:t xml:space="preserve">Good </w:t>
+      </w:r>
+      <w:r>
+        <w:rPr>
+          <w:bCs/>
+          <w:color w:val="auto"/>
+          <w:lang w:val="en-AU"/>
+        </w:rPr>
+        <w:t>Games. Co</w:t>
       </w:r>
       <w:r>
         <w:rPr>
@@ -311,10 +332,10 @@
     </w:p>
     <w:p>
       <w:r>
-        <w:rPr>
-          <w:highlight w:val="yellow"/>
-        </w:rPr>
-        <w:t>&lt;Business name&gt;</w:t>
+        <w:t xml:space="preserve">Good </w:t>
+      </w:r>
+      <w:r>
+        <w:t>Games. Co</w:t>
       </w:r>
       <w:r>
         <w:t xml:space="preserve"> is committed to providing a workplace that enables all work activities to be carried out safely. We will take all reasonably practicable measures to eliminate or minimize risks to health, safety and welfare of workers, contactors, visitors, and anyone else who may be affected by our operations.</w:t>
@@ -362,9 +383,14 @@
       <w:r>
         <w:rPr>
           <w:color w:val="auto"/>
-          <w:highlight w:val="yellow"/>
-        </w:rPr>
-        <w:t>&lt;Business name&gt;</w:t>
+        </w:rPr>
+        <w:t xml:space="preserve">Good </w:t>
+      </w:r>
+      <w:r>
+        <w:rPr>
+          <w:color w:val="auto"/>
+        </w:rPr>
+        <w:t>Games. Co</w:t>
       </w:r>
       <w:r>
         <w:rPr>
@@ -506,6 +532,12 @@
         </w:rPr>
         <w:t>Anti-glare positioning of screens</w:t>
       </w:r>
+      <w:r>
+        <w:rPr>
+          <w:color w:val="auto"/>
+        </w:rPr>
+        <w:t xml:space="preserve"> in relation to light sources</w:t>
+      </w:r>
     </w:p>
     <w:p>
       <w:pPr>
@@ -534,23 +566,6 @@
           <w:highlight w:val="yellow"/>
         </w:rPr>
         <w:t>has&gt;</w:t>
-      </w:r>
-    </w:p>
-    <w:p>
-      <w:pPr>
-        <w:rPr>
-          <w:sz w:val="28"/>
-          <w:szCs w:val="28"/>
-          <w:u w:val="single"/>
-        </w:rPr>
-      </w:pPr>
-      <w:r>
-        <w:rPr>
-          <w:sz w:val="28"/>
-          <w:szCs w:val="28"/>
-          <w:u w:val="single"/>
-        </w:rPr>
-        <w:br w:type="page"/>
       </w:r>
     </w:p>
     <w:p>
@@ -700,10 +715,10 @@
     </w:p>
     <w:p>
       <w:r>
-        <w:rPr>
-          <w:highlight w:val="yellow"/>
-        </w:rPr>
-        <w:t>&lt;Business name&gt;</w:t>
+        <w:t xml:space="preserve">Good </w:t>
+      </w:r>
+      <w:r>
+        <w:t>Games. Co</w:t>
       </w:r>
       <w:r>
         <w:t xml:space="preserve"> is a PCBU.</w:t>
@@ -798,7 +813,21 @@
           <w:color w:val="auto"/>
           <w:lang w:val="en-AU"/>
         </w:rPr>
-        <w:t>modelling health and safety leadership</w:t>
+        <w:t>M</w:t>
+      </w:r>
+      <w:r>
+        <w:rPr>
+          <w:color w:val="auto"/>
+          <w:lang w:val="en-AU"/>
+        </w:rPr>
+        <w:t>odelling health and safety leadership</w:t>
+      </w:r>
+      <w:r>
+        <w:rPr>
+          <w:color w:val="auto"/>
+          <w:lang w:val="en-AU"/>
+        </w:rPr>
+        <w:t>.</w:t>
       </w:r>
     </w:p>
     <w:p>
@@ -818,7 +847,21 @@
           <w:color w:val="auto"/>
           <w:lang w:val="en-AU"/>
         </w:rPr>
-        <w:t>demonstrating a commitment to good health and safety performance</w:t>
+        <w:t>D</w:t>
+      </w:r>
+      <w:r>
+        <w:rPr>
+          <w:color w:val="auto"/>
+          <w:lang w:val="en-AU"/>
+        </w:rPr>
+        <w:t>emonstrating a commitment to good health and safety performance</w:t>
+      </w:r>
+      <w:r>
+        <w:rPr>
+          <w:color w:val="auto"/>
+          <w:lang w:val="en-AU"/>
+        </w:rPr>
+        <w:t>.</w:t>
       </w:r>
     </w:p>
     <w:p>
@@ -833,6 +876,13 @@
           <w:lang w:val="en-AU"/>
         </w:rPr>
       </w:pPr>
+      <w:r>
+        <w:rPr>
+          <w:color w:val="auto"/>
+          <w:lang w:val="en-AU"/>
+        </w:rPr>
+        <w:t>Ensuring legal requirements regarding health and safety are met.</w:t>
+      </w:r>
     </w:p>
     <w:p>
       <w:pPr>
@@ -843,6 +893,86 @@
         </w:numPr>
         <w:rPr>
           <w:color w:val="auto"/>
+          <w:lang w:val="en-AU"/>
+        </w:rPr>
+      </w:pPr>
+      <w:r>
+        <w:rPr>
+          <w:color w:val="auto"/>
+          <w:lang w:val="en-AU"/>
+        </w:rPr>
+        <w:t>Actioning safety reports and carrying out workplace inspections.</w:t>
+      </w:r>
+    </w:p>
+    <w:p>
+      <w:pPr>
+        <w:pStyle w:val="BodyFormSamples"/>
+        <w:numPr>
+          <w:ilvl w:val="0"/>
+          <w:numId w:val="3"/>
+        </w:numPr>
+        <w:rPr>
+          <w:color w:val="auto"/>
+          <w:lang w:val="en-AU"/>
+        </w:rPr>
+      </w:pPr>
+      <w:r>
+        <w:rPr>
+          <w:color w:val="auto"/>
+          <w:lang w:val="en-AU"/>
+        </w:rPr>
+        <w:t>Ensuring safe work method statements are completed.</w:t>
+      </w:r>
+    </w:p>
+    <w:p>
+      <w:pPr>
+        <w:pStyle w:val="BodyFormSamples"/>
+        <w:numPr>
+          <w:ilvl w:val="0"/>
+          <w:numId w:val="3"/>
+        </w:numPr>
+        <w:rPr>
+          <w:color w:val="auto"/>
+          <w:lang w:val="en-AU"/>
+        </w:rPr>
+      </w:pPr>
+      <w:r>
+        <w:rPr>
+          <w:color w:val="auto"/>
+          <w:lang w:val="en-AU"/>
+        </w:rPr>
+        <w:t>Ensuring safe work practices.</w:t>
+      </w:r>
+    </w:p>
+    <w:p>
+      <w:pPr>
+        <w:pStyle w:val="BodyFormSamples"/>
+        <w:numPr>
+          <w:ilvl w:val="0"/>
+          <w:numId w:val="3"/>
+        </w:numPr>
+        <w:rPr>
+          <w:color w:val="auto"/>
+          <w:lang w:val="en-AU"/>
+        </w:rPr>
+      </w:pPr>
+      <w:r>
+        <w:rPr>
+          <w:color w:val="auto"/>
+          <w:lang w:val="en-AU"/>
+        </w:rPr>
+        <w:t>Participating in incident investigations.</w:t>
+      </w:r>
+    </w:p>
+    <w:p>
+      <w:pPr>
+        <w:pStyle w:val="BodyFormSamples"/>
+        <w:numPr>
+          <w:ilvl w:val="0"/>
+          <w:numId w:val="3"/>
+        </w:numPr>
+        <w:rPr>
+          <w:color w:val="auto"/>
           <w:highlight w:val="yellow"/>
           <w:lang w:val="en-AU"/>
         </w:rPr>
@@ -989,6 +1119,7 @@
           <w:color w:val="auto"/>
           <w:highlight w:val="yellow"/>
         </w:rPr>
+        <w:lastRenderedPageBreak/>
         <w:t>&lt;list other specific health and safety duties that workers have&gt;</w:t>
       </w:r>
     </w:p>
@@ -1033,12 +1164,6 @@
         </w:rPr>
         <w:t>to their health and safety.</w:t>
       </w:r>
-      <w:r>
-        <w:rPr>
-          <w:color w:val="auto"/>
-        </w:rPr>
-        <w:t xml:space="preserve"> </w:t>
-      </w:r>
     </w:p>
     <w:p>
       <w:pPr>
@@ -1080,9 +1205,14 @@
       <w:r>
         <w:rPr>
           <w:color w:val="auto"/>
-          <w:highlight w:val="yellow"/>
-        </w:rPr>
-        <w:t>&lt;business name&gt;</w:t>
+        </w:rPr>
+        <w:t xml:space="preserve">Good </w:t>
+      </w:r>
+      <w:r>
+        <w:rPr>
+          <w:color w:val="auto"/>
+        </w:rPr>
+        <w:t>Games. Co</w:t>
       </w:r>
       <w:r>
         <w:rPr>
@@ -1096,8 +1226,28 @@
         <w:pStyle w:val="ParagraphStyle1"/>
       </w:pPr>
       <w:r>
-        <w:t>Follow policy and procedure of &lt;business name&gt; and law.</w:t>
-      </w:r>
+        <w:t>Follow policy and procedure</w:t>
+      </w:r>
+      <w:r>
+        <w:t>s</w:t>
+      </w:r>
+      <w:r>
+        <w:t xml:space="preserve"> of </w:t>
+      </w:r>
+      <w:r>
+        <w:t xml:space="preserve">Good </w:t>
+      </w:r>
+      <w:r>
+        <w:t>Games. Co</w:t>
+      </w:r>
+      <w:r>
+        <w:t xml:space="preserve"> and law.</w:t>
+      </w:r>
+    </w:p>
+    <w:p>
+      <w:pPr>
+        <w:pStyle w:val="ParagraphStyle1"/>
+      </w:pPr>
     </w:p>
     <w:p>
       <w:pPr>
@@ -1258,6 +1408,27 @@
         <w:rPr>
           <w:bCs/>
           <w:color w:val="auto"/>
+        </w:rPr>
+      </w:pPr>
+      <w:r>
+        <w:rPr>
+          <w:bCs/>
+          <w:color w:val="auto"/>
+        </w:rPr>
+        <w:t>Human Resources</w:t>
+      </w:r>
+    </w:p>
+    <w:p>
+      <w:pPr>
+        <w:pStyle w:val="BodyFormSamples"/>
+        <w:numPr>
+          <w:ilvl w:val="0"/>
+          <w:numId w:val="5"/>
+        </w:numPr>
+        <w:outlineLvl w:val="0"/>
+        <w:rPr>
+          <w:bCs/>
+          <w:color w:val="auto"/>
           <w:highlight w:val="yellow"/>
         </w:rPr>
       </w:pPr>
@@ -1418,15 +1589,15 @@
         </w:numPr>
       </w:pPr>
       <w:r>
-        <w:t>personal protective equipment (</w:t>
+        <w:t xml:space="preserve">personal protective equipment (e.g. use of </w:t>
       </w:r>
       <w:proofErr w:type="gramStart"/>
       <w:r>
-        <w:t>e.g.</w:t>
+        <w:t>hearing ,</w:t>
       </w:r>
       <w:proofErr w:type="gramEnd"/>
       <w:r>
-        <w:t xml:space="preserve"> use of hearing , eye protection, high visibility vests).</w:t>
+        <w:t xml:space="preserve"> eye protection, high visibility vests).</w:t>
       </w:r>
     </w:p>
     <w:p>
@@ -1439,13 +1610,17 @@
       </w:r>
       <w:proofErr w:type="gramEnd"/>
       <w:r>
-        <w:t xml:space="preserve"> and the control measures reviewed at least annually or earlier should a task or activity be the subject of a WHS incident or a change of process or requirement. Current risk assessments will ensure that </w:t>
-      </w:r>
-      <w:r>
-        <w:rPr>
-          <w:highlight w:val="yellow"/>
-        </w:rPr>
-        <w:t>&lt;business name&gt;</w:t>
+        <w:t xml:space="preserve"> and the control measures reviewed at least annually or earlier should a task or activity be the subject of a WHS incident or a change of process </w:t>
+      </w:r>
+      <w:r>
+        <w:lastRenderedPageBreak/>
+        <w:t xml:space="preserve">or requirement. Current risk assessments will ensure that </w:t>
+      </w:r>
+      <w:r>
+        <w:t xml:space="preserve">Good </w:t>
+      </w:r>
+      <w:r>
+        <w:t>Games. Co</w:t>
       </w:r>
       <w:r>
         <w:t xml:space="preserve"> </w:t>
@@ -1462,7 +1637,6 @@
           <w:szCs w:val="16"/>
           <w:lang w:eastAsia="ja-JP"/>
         </w:rPr>
-        <w:lastRenderedPageBreak/>
         <w:drawing>
           <wp:inline distT="0" distB="0" distL="0" distR="0" wp14:anchorId="2174DDB3" wp14:editId="2174DDB4">
             <wp:extent cx="4994910" cy="1949450"/>
@@ -2919,6 +3093,7 @@
               <w:rPr>
                 <w:lang w:eastAsia="en-AU"/>
               </w:rPr>
+              <w:lastRenderedPageBreak/>
               <w:t>Low</w:t>
             </w:r>
           </w:p>
@@ -2991,7 +3166,6 @@
               <w:rPr>
                 <w:lang w:eastAsia="en-AU"/>
               </w:rPr>
-              <w:lastRenderedPageBreak/>
               <w:t>Very Low</w:t>
             </w:r>
           </w:p>
@@ -6374,19 +6548,19 @@
     </w:p>
     <w:p>
       <w:r>
-        <w:rPr>
-          <w:highlight w:val="yellow"/>
-        </w:rPr>
-        <w:t>&lt;Business name&gt;</w:t>
+        <w:t xml:space="preserve">Good </w:t>
+      </w:r>
+      <w:r>
+        <w:t>Games. Co</w:t>
       </w:r>
       <w:r>
         <w:t xml:space="preserve"> is committed to providing appropriate training to ensure workers have the skills and knowledge necessary to fulfil their WHS obligations. WHS training is a fundamental requirement for </w:t>
       </w:r>
       <w:r>
-        <w:rPr>
-          <w:highlight w:val="yellow"/>
-        </w:rPr>
-        <w:t>&lt;Business name&gt;</w:t>
+        <w:t xml:space="preserve">Good </w:t>
+      </w:r>
+      <w:r>
+        <w:t>Games. Co</w:t>
       </w:r>
       <w:r>
         <w:t xml:space="preserve"> to achieve a safe workplace. </w:t>
@@ -6397,10 +6571,10 @@
         <w:t xml:space="preserve">The following induction checklist should be used in conjunction with the general induction training program for workers to ensure that all new workers are aware of the WHS systems, policies and procedures in place within </w:t>
       </w:r>
       <w:r>
-        <w:rPr>
-          <w:highlight w:val="yellow"/>
-        </w:rPr>
-        <w:t>&lt;business name&gt;</w:t>
+        <w:t xml:space="preserve">Good </w:t>
+      </w:r>
+      <w:r>
+        <w:t>Games. Co</w:t>
       </w:r>
       <w:r>
         <w:t>.</w:t>
@@ -6469,7 +6643,19 @@
               <w:t>Date:</w:t>
             </w:r>
             <w:r>
-              <w:t xml:space="preserve"> 4-03-2021</w:t>
+              <w:t xml:space="preserve"> </w:t>
+            </w:r>
+            <w:r>
+              <w:t>6</w:t>
+            </w:r>
+            <w:r>
+              <w:t>-0</w:t>
+            </w:r>
+            <w:r>
+              <w:t>5</w:t>
+            </w:r>
+            <w:r>
+              <w:t>-2021</w:t>
             </w:r>
           </w:p>
         </w:tc>
@@ -10164,6 +10350,14 @@
 </file>
 
 <file path=customXml/item1.xml><?xml version="1.0" encoding="utf-8"?>
+<p:properties xmlns:p="http://schemas.microsoft.com/office/2006/metadata/properties" xmlns:xsi="http://www.w3.org/2001/XMLSchema-instance" xmlns:pc="http://schemas.microsoft.com/office/infopath/2007/PartnerControls">
+  <documentManagement>
+    <Sesh xmlns="6ac566f0-206d-4bc5-bcec-ce830458d3f1" xsi:nil="true"/>
+  </documentManagement>
+</p:properties>
+</file>
+
+<file path=customXml/item2.xml><?xml version="1.0" encoding="utf-8"?>
 <ct:contentTypeSchema xmlns:ct="http://schemas.microsoft.com/office/2006/metadata/contentType" xmlns:ma="http://schemas.microsoft.com/office/2006/metadata/properties/metaAttributes" ct:_="" ma:_="" ma:contentTypeName="Document" ma:contentTypeID="0x01010016F4542A8E7DD640B3BC4F081D67BD17" ma:contentTypeVersion="15" ma:contentTypeDescription="Create a new document." ma:contentTypeScope="" ma:versionID="be47ee978ec73359d6b553e59e8f171a">
   <xsd:schema xmlns:xsd="http://www.w3.org/2001/XMLSchema" xmlns:xs="http://www.w3.org/2001/XMLSchema" xmlns:p="http://schemas.microsoft.com/office/2006/metadata/properties" xmlns:ns2="6ac566f0-206d-4bc5-bcec-ce830458d3f1" xmlns:ns3="4ba0a89f-8d28-45b8-8c8a-cf56563c9d8a" targetNamespace="http://schemas.microsoft.com/office/2006/metadata/properties" ma:root="true" ma:fieldsID="d984919627bd7c44d9094aa4c9dacac4" ns2:_="" ns3:_="">
     <xsd:import namespace="6ac566f0-206d-4bc5-bcec-ce830458d3f1"/>
@@ -10386,19 +10580,7 @@
 </ct:contentTypeSchema>
 </file>
 
-<file path=customXml/item2.xml><?xml version="1.0" encoding="utf-8"?>
-<p:properties xmlns:p="http://schemas.microsoft.com/office/2006/metadata/properties" xmlns:xsi="http://www.w3.org/2001/XMLSchema-instance" xmlns:pc="http://schemas.microsoft.com/office/infopath/2007/PartnerControls">
-  <documentManagement>
-    <Sesh xmlns="6ac566f0-206d-4bc5-bcec-ce830458d3f1" xsi:nil="true"/>
-  </documentManagement>
-</p:properties>
-</file>
-
 <file path=customXml/item3.xml><?xml version="1.0" encoding="utf-8"?>
-<b:Sources xmlns:b="http://schemas.openxmlformats.org/officeDocument/2006/bibliography" xmlns="http://schemas.openxmlformats.org/officeDocument/2006/bibliography" SelectedStyle="\APA.XSL" StyleName="APA"/>
-</file>
-
-<file path=customXml/item4.xml><?xml version="1.0" encoding="utf-8"?>
 <?mso-contentType ?>
 <FormTemplates xmlns="http://schemas.microsoft.com/sharepoint/v3/contenttype/forms">
   <Display>DocumentLibraryForm</Display>
@@ -10407,7 +10589,21 @@
 </FormTemplates>
 </file>
 
+<file path=customXml/item4.xml><?xml version="1.0" encoding="utf-8"?>
+<b:Sources xmlns:b="http://schemas.openxmlformats.org/officeDocument/2006/bibliography" xmlns="http://schemas.openxmlformats.org/officeDocument/2006/bibliography" SelectedStyle="\APA.XSL" StyleName="APA"/>
+</file>
+
 <file path=customXml/itemProps1.xml><?xml version="1.0" encoding="utf-8"?>
+<ds:datastoreItem xmlns:ds="http://schemas.openxmlformats.org/officeDocument/2006/customXml" ds:itemID="{DF2837E3-AAC6-4893-BE13-D9508974B03E}">
+  <ds:schemaRefs>
+    <ds:schemaRef ds:uri="http://schemas.microsoft.com/office/2006/metadata/properties"/>
+    <ds:schemaRef ds:uri="http://schemas.microsoft.com/office/infopath/2007/PartnerControls"/>
+    <ds:schemaRef ds:uri="6ac566f0-206d-4bc5-bcec-ce830458d3f1"/>
+  </ds:schemaRefs>
+</ds:datastoreItem>
+</file>
+
+<file path=customXml/itemProps2.xml><?xml version="1.0" encoding="utf-8"?>
 <ds:datastoreItem xmlns:ds="http://schemas.openxmlformats.org/officeDocument/2006/customXml" ds:itemID="{9C6C5597-DFDE-478F-BA06-71614864DDB7}">
   <ds:schemaRefs>
     <ds:schemaRef ds:uri="http://schemas.microsoft.com/office/2006/metadata/contentType"/>
@@ -10426,28 +10622,18 @@
 </ds:datastoreItem>
 </file>
 
-<file path=customXml/itemProps2.xml><?xml version="1.0" encoding="utf-8"?>
-<ds:datastoreItem xmlns:ds="http://schemas.openxmlformats.org/officeDocument/2006/customXml" ds:itemID="{DF2837E3-AAC6-4893-BE13-D9508974B03E}">
+<file path=customXml/itemProps3.xml><?xml version="1.0" encoding="utf-8"?>
+<ds:datastoreItem xmlns:ds="http://schemas.openxmlformats.org/officeDocument/2006/customXml" ds:itemID="{D33709D4-A6CA-4C43-8E66-111C6B86FC68}">
   <ds:schemaRefs>
-    <ds:schemaRef ds:uri="http://schemas.microsoft.com/office/2006/metadata/properties"/>
-    <ds:schemaRef ds:uri="http://schemas.microsoft.com/office/infopath/2007/PartnerControls"/>
-    <ds:schemaRef ds:uri="6ac566f0-206d-4bc5-bcec-ce830458d3f1"/>
+    <ds:schemaRef ds:uri="http://schemas.microsoft.com/sharepoint/v3/contenttype/forms"/>
   </ds:schemaRefs>
 </ds:datastoreItem>
 </file>
 
-<file path=customXml/itemProps3.xml><?xml version="1.0" encoding="utf-8"?>
+<file path=customXml/itemProps4.xml><?xml version="1.0" encoding="utf-8"?>
 <ds:datastoreItem xmlns:ds="http://schemas.openxmlformats.org/officeDocument/2006/customXml" ds:itemID="{85E74D62-0716-4A99-927D-6B2E17EBA11E}">
   <ds:schemaRefs>
     <ds:schemaRef ds:uri="http://schemas.openxmlformats.org/officeDocument/2006/bibliography"/>
   </ds:schemaRefs>
 </ds:datastoreItem>
-</file>
-
-<file path=customXml/itemProps4.xml><?xml version="1.0" encoding="utf-8"?>
-<ds:datastoreItem xmlns:ds="http://schemas.openxmlformats.org/officeDocument/2006/customXml" ds:itemID="{D33709D4-A6CA-4C43-8E66-111C6B86FC68}">
-  <ds:schemaRefs>
-    <ds:schemaRef ds:uri="http://schemas.microsoft.com/sharepoint/v3/contenttype/forms"/>
-  </ds:schemaRefs>
-</ds:datastoreItem>
 </file>
</xml_diff>

<commit_message>
docx not done do pptx first then base docx off of that
</commit_message>
<xml_diff>
--- a/Class1/01_HealthAndSafety_WHSManagementPlan.docx
+++ b/Class1/01_HealthAndSafety_WHSManagementPlan.docx
@@ -196,11 +196,13 @@
       <w:r>
         <w:t xml:space="preserve">This plan will assist </w:t>
       </w:r>
-      <w:r>
-        <w:t xml:space="preserve">Good </w:t>
-      </w:r>
-      <w:r>
-        <w:t>Games. Co</w:t>
+      <w:proofErr w:type="spellStart"/>
+      <w:r>
+        <w:t>IntenseVR</w:t>
+      </w:r>
+      <w:proofErr w:type="spellEnd"/>
+      <w:r>
+        <w:t xml:space="preserve"> Games</w:t>
       </w:r>
       <w:r>
         <w:t xml:space="preserve"> in meeting its obligations in accordance with work health and safety legislation. </w:t>
@@ -210,23 +212,43 @@
       <w:r>
         <w:t xml:space="preserve">This plan applies to all </w:t>
       </w:r>
-      <w:r>
-        <w:t xml:space="preserve">Good </w:t>
-      </w:r>
-      <w:r>
-        <w:t>Games. Co</w:t>
-      </w:r>
-      <w:r>
-        <w:t xml:space="preserve">’s employees and to other persons at risk from work carried out at </w:t>
-      </w:r>
-      <w:r>
-        <w:t xml:space="preserve">Good </w:t>
-      </w:r>
-      <w:r>
-        <w:t>Games. Co</w:t>
-      </w:r>
-      <w:r>
-        <w:t>’s workplaces. Failure to comply with the requirements of this Plan may lead to disciplinary action.</w:t>
+      <w:proofErr w:type="spellStart"/>
+      <w:r>
+        <w:t>IntenseVR</w:t>
+      </w:r>
+      <w:proofErr w:type="spellEnd"/>
+      <w:r>
+        <w:t xml:space="preserve"> </w:t>
+      </w:r>
+      <w:proofErr w:type="spellStart"/>
+      <w:r>
+        <w:t>Games</w:t>
+      </w:r>
+      <w:r>
+        <w:t>’s</w:t>
+      </w:r>
+      <w:proofErr w:type="spellEnd"/>
+      <w:r>
+        <w:t xml:space="preserve"> employees and to other persons at risk from work carried out at </w:t>
+      </w:r>
+      <w:proofErr w:type="spellStart"/>
+      <w:r>
+        <w:t>IntenseVR</w:t>
+      </w:r>
+      <w:proofErr w:type="spellEnd"/>
+      <w:r>
+        <w:t xml:space="preserve"> </w:t>
+      </w:r>
+      <w:proofErr w:type="spellStart"/>
+      <w:r>
+        <w:t>Games</w:t>
+      </w:r>
+      <w:r>
+        <w:t>’s</w:t>
+      </w:r>
+      <w:proofErr w:type="spellEnd"/>
+      <w:r>
+        <w:t xml:space="preserve"> workplaces. Failure to comply with the requirements of this Plan may lead to disciplinary action.</w:t>
       </w:r>
     </w:p>
     <w:p>
@@ -275,21 +297,23 @@
         </w:rPr>
         <w:t xml:space="preserve">The Statement of Commitment and the Implementation of Policy Commitment provide the overarching direction </w:t>
       </w:r>
+      <w:proofErr w:type="spellStart"/>
       <w:r>
         <w:rPr>
           <w:bCs/>
           <w:color w:val="auto"/>
           <w:lang w:val="en-AU"/>
         </w:rPr>
-        <w:t xml:space="preserve">Good </w:t>
-      </w:r>
+        <w:t>IntenseVR</w:t>
+      </w:r>
+      <w:proofErr w:type="spellEnd"/>
       <w:r>
         <w:rPr>
           <w:bCs/>
           <w:color w:val="auto"/>
           <w:lang w:val="en-AU"/>
         </w:rPr>
-        <w:t>Games. Co</w:t>
+        <w:t xml:space="preserve"> Games</w:t>
       </w:r>
       <w:r>
         <w:rPr>
@@ -331,11 +355,13 @@
       </w:r>
     </w:p>
     <w:p>
-      <w:r>
-        <w:t xml:space="preserve">Good </w:t>
-      </w:r>
-      <w:r>
-        <w:t>Games. Co</w:t>
+      <w:proofErr w:type="spellStart"/>
+      <w:r>
+        <w:t>IntenseVR</w:t>
+      </w:r>
+      <w:proofErr w:type="spellEnd"/>
+      <w:r>
+        <w:t xml:space="preserve"> Games</w:t>
       </w:r>
       <w:r>
         <w:t xml:space="preserve"> is committed to providing a workplace that enables all work activities to be carried out safely. We will take all reasonably practicable measures to eliminate or minimize risks to health, safety and welfare of workers, contactors, visitors, and anyone else who may be affected by our operations.</w:t>
@@ -380,17 +406,19 @@
           <w:color w:val="auto"/>
         </w:rPr>
       </w:pPr>
-      <w:r>
-        <w:rPr>
-          <w:color w:val="auto"/>
-        </w:rPr>
-        <w:t xml:space="preserve">Good </w:t>
-      </w:r>
-      <w:r>
-        <w:rPr>
-          <w:color w:val="auto"/>
-        </w:rPr>
-        <w:t>Games. Co</w:t>
+      <w:proofErr w:type="spellStart"/>
+      <w:r>
+        <w:rPr>
+          <w:color w:val="auto"/>
+        </w:rPr>
+        <w:t>IntenseVR</w:t>
+      </w:r>
+      <w:proofErr w:type="spellEnd"/>
+      <w:r>
+        <w:rPr>
+          <w:color w:val="auto"/>
+        </w:rPr>
+        <w:t xml:space="preserve"> Games</w:t>
       </w:r>
       <w:r>
         <w:rPr>
@@ -714,11 +742,13 @@
       </w:r>
     </w:p>
     <w:p>
-      <w:r>
-        <w:t xml:space="preserve">Good </w:t>
-      </w:r>
-      <w:r>
-        <w:t>Games. Co</w:t>
+      <w:proofErr w:type="spellStart"/>
+      <w:r>
+        <w:t>IntenseVR</w:t>
+      </w:r>
+      <w:proofErr w:type="spellEnd"/>
+      <w:r>
+        <w:t xml:space="preserve"> Games</w:t>
       </w:r>
       <w:r>
         <w:t xml:space="preserve"> is a PCBU.</w:t>
@@ -1202,17 +1232,19 @@
         </w:rPr>
         <w:t xml:space="preserve">Contractors, sub-contractors and self-employed persons are defined as “workers” under the WHS Act if they carry out work in any capacity for </w:t>
       </w:r>
-      <w:r>
-        <w:rPr>
-          <w:color w:val="auto"/>
-        </w:rPr>
-        <w:t xml:space="preserve">Good </w:t>
-      </w:r>
-      <w:r>
-        <w:rPr>
-          <w:color w:val="auto"/>
-        </w:rPr>
-        <w:t>Games. Co</w:t>
+      <w:proofErr w:type="spellStart"/>
+      <w:r>
+        <w:rPr>
+          <w:color w:val="auto"/>
+        </w:rPr>
+        <w:t>IntenseVR</w:t>
+      </w:r>
+      <w:proofErr w:type="spellEnd"/>
+      <w:r>
+        <w:rPr>
+          <w:color w:val="auto"/>
+        </w:rPr>
+        <w:t xml:space="preserve"> Games</w:t>
       </w:r>
       <w:r>
         <w:rPr>
@@ -1234,11 +1266,13 @@
       <w:r>
         <w:t xml:space="preserve"> of </w:t>
       </w:r>
-      <w:r>
-        <w:t xml:space="preserve">Good </w:t>
-      </w:r>
-      <w:r>
-        <w:t>Games. Co</w:t>
+      <w:proofErr w:type="spellStart"/>
+      <w:r>
+        <w:t>IntenseVR</w:t>
+      </w:r>
+      <w:proofErr w:type="spellEnd"/>
+      <w:r>
+        <w:t xml:space="preserve"> Games</w:t>
       </w:r>
       <w:r>
         <w:t xml:space="preserve"> and law.</w:t>
@@ -1248,6 +1282,33 @@
       <w:pPr>
         <w:pStyle w:val="ParagraphStyle1"/>
       </w:pPr>
+      <w:r>
+        <w:t>Adequate induction, and site and task specific training.</w:t>
+      </w:r>
+    </w:p>
+    <w:p>
+      <w:pPr>
+        <w:pStyle w:val="ParagraphStyle1"/>
+      </w:pPr>
+      <w:r>
+        <w:t>Demonstrate an effective WHS management system.</w:t>
+      </w:r>
+    </w:p>
+    <w:p>
+      <w:pPr>
+        <w:pStyle w:val="ParagraphStyle1"/>
+      </w:pPr>
+      <w:r>
+        <w:t>Comply with contract specific WHS requirements.</w:t>
+      </w:r>
+    </w:p>
+    <w:p>
+      <w:pPr>
+        <w:pStyle w:val="ParagraphStyle1"/>
+      </w:pPr>
+      <w:r>
+        <w:t>Identify processes to deal with safety issues during the contract.</w:t>
+      </w:r>
     </w:p>
     <w:p>
       <w:pPr>
@@ -1602,6 +1663,7 @@
     </w:p>
     <w:p>
       <w:r>
+        <w:lastRenderedPageBreak/>
         <w:t xml:space="preserve">Outcomes of risk assessments will be </w:t>
       </w:r>
       <w:proofErr w:type="gramStart"/>
@@ -1610,17 +1672,15 @@
       </w:r>
       <w:proofErr w:type="gramEnd"/>
       <w:r>
-        <w:t xml:space="preserve"> and the control measures reviewed at least annually or earlier should a task or activity be the subject of a WHS incident or a change of process </w:t>
-      </w:r>
-      <w:r>
-        <w:lastRenderedPageBreak/>
-        <w:t xml:space="preserve">or requirement. Current risk assessments will ensure that </w:t>
-      </w:r>
-      <w:r>
-        <w:t xml:space="preserve">Good </w:t>
-      </w:r>
-      <w:r>
-        <w:t>Games. Co</w:t>
+        <w:t xml:space="preserve"> and the control measures reviewed at least annually or earlier should a task or activity be the subject of a WHS incident or a change of process or requirement. Current risk assessments will ensure that </w:t>
+      </w:r>
+      <w:proofErr w:type="spellStart"/>
+      <w:r>
+        <w:t>IntenseVR</w:t>
+      </w:r>
+      <w:proofErr w:type="spellEnd"/>
+      <w:r>
+        <w:t xml:space="preserve"> Games</w:t>
       </w:r>
       <w:r>
         <w:t xml:space="preserve"> </w:t>
@@ -3027,6 +3087,7 @@
               <w:rPr>
                 <w:lang w:eastAsia="en-AU"/>
               </w:rPr>
+              <w:lastRenderedPageBreak/>
               <w:t>(</w:t>
             </w:r>
             <w:proofErr w:type="spellStart"/>
@@ -6547,20 +6608,24 @@
       </w:r>
     </w:p>
     <w:p>
-      <w:r>
-        <w:t xml:space="preserve">Good </w:t>
-      </w:r>
-      <w:r>
-        <w:t>Games. Co</w:t>
+      <w:proofErr w:type="spellStart"/>
+      <w:r>
+        <w:t>IntenseVR</w:t>
+      </w:r>
+      <w:proofErr w:type="spellEnd"/>
+      <w:r>
+        <w:t xml:space="preserve"> Games</w:t>
       </w:r>
       <w:r>
         <w:t xml:space="preserve"> is committed to providing appropriate training to ensure workers have the skills and knowledge necessary to fulfil their WHS obligations. WHS training is a fundamental requirement for </w:t>
       </w:r>
-      <w:r>
-        <w:t xml:space="preserve">Good </w:t>
-      </w:r>
-      <w:r>
-        <w:t>Games. Co</w:t>
+      <w:proofErr w:type="spellStart"/>
+      <w:r>
+        <w:t>IntenseVR</w:t>
+      </w:r>
+      <w:proofErr w:type="spellEnd"/>
+      <w:r>
+        <w:t xml:space="preserve"> Games</w:t>
       </w:r>
       <w:r>
         <w:t xml:space="preserve"> to achieve a safe workplace. </w:t>
@@ -6570,11 +6635,13 @@
       <w:r>
         <w:t xml:space="preserve">The following induction checklist should be used in conjunction with the general induction training program for workers to ensure that all new workers are aware of the WHS systems, policies and procedures in place within </w:t>
       </w:r>
-      <w:r>
-        <w:t xml:space="preserve">Good </w:t>
-      </w:r>
-      <w:r>
-        <w:t>Games. Co</w:t>
+      <w:proofErr w:type="spellStart"/>
+      <w:r>
+        <w:t>IntenseVR</w:t>
+      </w:r>
+      <w:proofErr w:type="spellEnd"/>
+      <w:r>
+        <w:t xml:space="preserve"> Games</w:t>
       </w:r>
       <w:r>
         <w:t>.</w:t>
@@ -6811,6 +6878,14 @@
                 <w:lang w:val="en-AU"/>
               </w:rPr>
             </w:pPr>
+            <w:r>
+              <w:rPr>
+                <w:rFonts w:ascii="Calibri" w:hAnsi="Calibri" w:cs="Times New Roman"/>
+                <w:color w:val="auto"/>
+                <w:lang w:val="en-AU"/>
+              </w:rPr>
+              <w:t>Carrying something heavy</w:t>
+            </w:r>
           </w:p>
         </w:tc>
         <w:tc>
@@ -6828,6 +6903,14 @@
                 <w:lang w:val="en-AU"/>
               </w:rPr>
             </w:pPr>
+            <w:r>
+              <w:rPr>
+                <w:rFonts w:ascii="Calibri" w:hAnsi="Calibri" w:cs="Times New Roman"/>
+                <w:color w:val="auto"/>
+                <w:lang w:val="en-AU"/>
+              </w:rPr>
+              <w:t>Simple diagram of how to do it.</w:t>
+            </w:r>
           </w:p>
         </w:tc>
         <w:tc>
@@ -6845,6 +6928,14 @@
                 <w:lang w:val="en-AU"/>
               </w:rPr>
             </w:pPr>
+            <w:r>
+              <w:rPr>
+                <w:rFonts w:ascii="Calibri" w:hAnsi="Calibri" w:cs="Times New Roman"/>
+                <w:color w:val="auto"/>
+                <w:lang w:val="en-AU"/>
+              </w:rPr>
+              <w:t>Employees</w:t>
+            </w:r>
           </w:p>
         </w:tc>
         <w:tc>
@@ -6862,6 +6953,14 @@
                 <w:lang w:val="en-AU"/>
               </w:rPr>
             </w:pPr>
+            <w:r>
+              <w:rPr>
+                <w:rFonts w:ascii="Calibri" w:hAnsi="Calibri" w:cs="Times New Roman"/>
+                <w:color w:val="auto"/>
+                <w:lang w:val="en-AU"/>
+              </w:rPr>
+              <w:t>Managers</w:t>
+            </w:r>
           </w:p>
         </w:tc>
         <w:tc>
@@ -6879,6 +6978,14 @@
                 <w:lang w:val="en-AU"/>
               </w:rPr>
             </w:pPr>
+            <w:r>
+              <w:rPr>
+                <w:rFonts w:ascii="Calibri" w:hAnsi="Calibri" w:cs="Times New Roman"/>
+                <w:color w:val="auto"/>
+                <w:lang w:val="en-AU"/>
+              </w:rPr>
+              <w:t>Date of hire</w:t>
+            </w:r>
           </w:p>
         </w:tc>
       </w:tr>
@@ -10350,14 +10457,6 @@
 </file>
 
 <file path=customXml/item1.xml><?xml version="1.0" encoding="utf-8"?>
-<p:properties xmlns:p="http://schemas.microsoft.com/office/2006/metadata/properties" xmlns:xsi="http://www.w3.org/2001/XMLSchema-instance" xmlns:pc="http://schemas.microsoft.com/office/infopath/2007/PartnerControls">
-  <documentManagement>
-    <Sesh xmlns="6ac566f0-206d-4bc5-bcec-ce830458d3f1" xsi:nil="true"/>
-  </documentManagement>
-</p:properties>
-</file>
-
-<file path=customXml/item2.xml><?xml version="1.0" encoding="utf-8"?>
 <ct:contentTypeSchema xmlns:ct="http://schemas.microsoft.com/office/2006/metadata/contentType" xmlns:ma="http://schemas.microsoft.com/office/2006/metadata/properties/metaAttributes" ct:_="" ma:_="" ma:contentTypeName="Document" ma:contentTypeID="0x01010016F4542A8E7DD640B3BC4F081D67BD17" ma:contentTypeVersion="15" ma:contentTypeDescription="Create a new document." ma:contentTypeScope="" ma:versionID="be47ee978ec73359d6b553e59e8f171a">
   <xsd:schema xmlns:xsd="http://www.w3.org/2001/XMLSchema" xmlns:xs="http://www.w3.org/2001/XMLSchema" xmlns:p="http://schemas.microsoft.com/office/2006/metadata/properties" xmlns:ns2="6ac566f0-206d-4bc5-bcec-ce830458d3f1" xmlns:ns3="4ba0a89f-8d28-45b8-8c8a-cf56563c9d8a" targetNamespace="http://schemas.microsoft.com/office/2006/metadata/properties" ma:root="true" ma:fieldsID="d984919627bd7c44d9094aa4c9dacac4" ns2:_="" ns3:_="">
     <xsd:import namespace="6ac566f0-206d-4bc5-bcec-ce830458d3f1"/>
@@ -10580,7 +10679,19 @@
 </ct:contentTypeSchema>
 </file>
 
+<file path=customXml/item2.xml><?xml version="1.0" encoding="utf-8"?>
+<p:properties xmlns:p="http://schemas.microsoft.com/office/2006/metadata/properties" xmlns:xsi="http://www.w3.org/2001/XMLSchema-instance" xmlns:pc="http://schemas.microsoft.com/office/infopath/2007/PartnerControls">
+  <documentManagement>
+    <Sesh xmlns="6ac566f0-206d-4bc5-bcec-ce830458d3f1" xsi:nil="true"/>
+  </documentManagement>
+</p:properties>
+</file>
+
 <file path=customXml/item3.xml><?xml version="1.0" encoding="utf-8"?>
+<b:Sources xmlns:b="http://schemas.openxmlformats.org/officeDocument/2006/bibliography" xmlns="http://schemas.openxmlformats.org/officeDocument/2006/bibliography" SelectedStyle="\APA.XSL" StyleName="APA"/>
+</file>
+
+<file path=customXml/item4.xml><?xml version="1.0" encoding="utf-8"?>
 <?mso-contentType ?>
 <FormTemplates xmlns="http://schemas.microsoft.com/sharepoint/v3/contenttype/forms">
   <Display>DocumentLibraryForm</Display>
@@ -10589,21 +10700,7 @@
 </FormTemplates>
 </file>
 
-<file path=customXml/item4.xml><?xml version="1.0" encoding="utf-8"?>
-<b:Sources xmlns:b="http://schemas.openxmlformats.org/officeDocument/2006/bibliography" xmlns="http://schemas.openxmlformats.org/officeDocument/2006/bibliography" SelectedStyle="\APA.XSL" StyleName="APA"/>
-</file>
-
 <file path=customXml/itemProps1.xml><?xml version="1.0" encoding="utf-8"?>
-<ds:datastoreItem xmlns:ds="http://schemas.openxmlformats.org/officeDocument/2006/customXml" ds:itemID="{DF2837E3-AAC6-4893-BE13-D9508974B03E}">
-  <ds:schemaRefs>
-    <ds:schemaRef ds:uri="http://schemas.microsoft.com/office/2006/metadata/properties"/>
-    <ds:schemaRef ds:uri="http://schemas.microsoft.com/office/infopath/2007/PartnerControls"/>
-    <ds:schemaRef ds:uri="6ac566f0-206d-4bc5-bcec-ce830458d3f1"/>
-  </ds:schemaRefs>
-</ds:datastoreItem>
-</file>
-
-<file path=customXml/itemProps2.xml><?xml version="1.0" encoding="utf-8"?>
 <ds:datastoreItem xmlns:ds="http://schemas.openxmlformats.org/officeDocument/2006/customXml" ds:itemID="{9C6C5597-DFDE-478F-BA06-71614864DDB7}">
   <ds:schemaRefs>
     <ds:schemaRef ds:uri="http://schemas.microsoft.com/office/2006/metadata/contentType"/>
@@ -10622,18 +10719,28 @@
 </ds:datastoreItem>
 </file>
 
+<file path=customXml/itemProps2.xml><?xml version="1.0" encoding="utf-8"?>
+<ds:datastoreItem xmlns:ds="http://schemas.openxmlformats.org/officeDocument/2006/customXml" ds:itemID="{DF2837E3-AAC6-4893-BE13-D9508974B03E}">
+  <ds:schemaRefs>
+    <ds:schemaRef ds:uri="http://schemas.microsoft.com/office/2006/metadata/properties"/>
+    <ds:schemaRef ds:uri="http://schemas.microsoft.com/office/infopath/2007/PartnerControls"/>
+    <ds:schemaRef ds:uri="6ac566f0-206d-4bc5-bcec-ce830458d3f1"/>
+  </ds:schemaRefs>
+</ds:datastoreItem>
+</file>
+
 <file path=customXml/itemProps3.xml><?xml version="1.0" encoding="utf-8"?>
+<ds:datastoreItem xmlns:ds="http://schemas.openxmlformats.org/officeDocument/2006/customXml" ds:itemID="{85E74D62-0716-4A99-927D-6B2E17EBA11E}">
+  <ds:schemaRefs>
+    <ds:schemaRef ds:uri="http://schemas.openxmlformats.org/officeDocument/2006/bibliography"/>
+  </ds:schemaRefs>
+</ds:datastoreItem>
+</file>
+
+<file path=customXml/itemProps4.xml><?xml version="1.0" encoding="utf-8"?>
 <ds:datastoreItem xmlns:ds="http://schemas.openxmlformats.org/officeDocument/2006/customXml" ds:itemID="{D33709D4-A6CA-4C43-8E66-111C6B86FC68}">
   <ds:schemaRefs>
     <ds:schemaRef ds:uri="http://schemas.microsoft.com/sharepoint/v3/contenttype/forms"/>
   </ds:schemaRefs>
 </ds:datastoreItem>
-</file>
-
-<file path=customXml/itemProps4.xml><?xml version="1.0" encoding="utf-8"?>
-<ds:datastoreItem xmlns:ds="http://schemas.openxmlformats.org/officeDocument/2006/customXml" ds:itemID="{85E74D62-0716-4A99-927D-6B2E17EBA11E}">
-  <ds:schemaRefs>
-    <ds:schemaRef ds:uri="http://schemas.openxmlformats.org/officeDocument/2006/bibliography"/>
-  </ds:schemaRefs>
-</ds:datastoreItem>
 </file>
</xml_diff>